<commit_message>
Se crea casilla de busqueda
</commit_message>
<xml_diff>
--- a/claviste_v/solemne2.docx
+++ b/claviste_v/solemne2.docx
@@ -236,24 +236,402 @@
         </w:rPr>
       </w:pPr>
     </w:p>
-    <w:p>
-      <w:pPr>
-        <w:rPr>
-          <w:i/>
-          <w:sz w:val="30"/>
-          <w:szCs w:val="30"/>
-        </w:rPr>
-      </w:pPr>
-    </w:p>
-    <w:p>
-      <w:pPr>
-        <w:rPr>
-          <w:i/>
-          <w:sz w:val="30"/>
-          <w:szCs w:val="30"/>
-        </w:rPr>
-      </w:pPr>
-    </w:p>
+    <w:sdt>
+      <w:sdtPr>
+        <w:id w:val="706834647"/>
+        <w:docPartObj>
+          <w:docPartGallery w:val="Table of Contents"/>
+          <w:docPartUnique/>
+        </w:docPartObj>
+      </w:sdtPr>
+      <w:sdtEndPr>
+        <w:rPr>
+          <w:rFonts w:asciiTheme="minorHAnsi" w:eastAsiaTheme="minorHAnsi" w:hAnsiTheme="minorHAnsi" w:cstheme="minorBidi"/>
+          <w:color w:val="auto"/>
+          <w:sz w:val="22"/>
+          <w:szCs w:val="22"/>
+          <w:lang w:eastAsia="en-US"/>
+        </w:rPr>
+      </w:sdtEndPr>
+      <w:sdtContent>
+        <w:p>
+          <w:pPr>
+            <w:pStyle w:val="TtulodeTDC"/>
+          </w:pPr>
+          <w:r>
+            <w:t>Tabla de contenido</w:t>
+          </w:r>
+        </w:p>
+        <w:p>
+          <w:pPr>
+            <w:pStyle w:val="TDC1"/>
+            <w:tabs>
+              <w:tab w:val="right" w:leader="dot" w:pos="8494"/>
+            </w:tabs>
+            <w:rPr>
+              <w:rFonts w:eastAsiaTheme="minorEastAsia"/>
+              <w:noProof/>
+              <w:lang w:eastAsia="es-ES"/>
+            </w:rPr>
+          </w:pPr>
+          <w:r>
+            <w:fldChar w:fldCharType="begin"/>
+          </w:r>
+          <w:r>
+            <w:instrText xml:space="preserve"> TOC \o "1-3" \h \z \u </w:instrText>
+          </w:r>
+          <w:r>
+            <w:fldChar w:fldCharType="separate"/>
+          </w:r>
+          <w:hyperlink w:anchor="_Toc55470341" w:history="1">
+            <w:r>
+              <w:rPr>
+                <w:rStyle w:val="Hipervnculo"/>
+                <w:noProof/>
+              </w:rPr>
+              <w:t>CREACION DE PROYECTO</w:t>
+            </w:r>
+            <w:r>
+              <w:rPr>
+                <w:noProof/>
+                <w:webHidden/>
+              </w:rPr>
+              <w:tab/>
+            </w:r>
+            <w:r>
+              <w:rPr>
+                <w:noProof/>
+                <w:webHidden/>
+              </w:rPr>
+              <w:fldChar w:fldCharType="begin"/>
+            </w:r>
+            <w:r>
+              <w:rPr>
+                <w:noProof/>
+                <w:webHidden/>
+              </w:rPr>
+              <w:instrText xml:space="preserve"> PAGEREF _Toc55470341 \h </w:instrText>
+            </w:r>
+            <w:r>
+              <w:rPr>
+                <w:noProof/>
+                <w:webHidden/>
+              </w:rPr>
+            </w:r>
+            <w:r>
+              <w:rPr>
+                <w:noProof/>
+                <w:webHidden/>
+              </w:rPr>
+              <w:fldChar w:fldCharType="separate"/>
+            </w:r>
+            <w:r>
+              <w:rPr>
+                <w:noProof/>
+                <w:webHidden/>
+              </w:rPr>
+              <w:t>3</w:t>
+            </w:r>
+            <w:r>
+              <w:rPr>
+                <w:noProof/>
+                <w:webHidden/>
+              </w:rPr>
+              <w:fldChar w:fldCharType="end"/>
+            </w:r>
+          </w:hyperlink>
+        </w:p>
+        <w:p>
+          <w:pPr>
+            <w:pStyle w:val="TDC1"/>
+            <w:tabs>
+              <w:tab w:val="right" w:leader="dot" w:pos="8494"/>
+            </w:tabs>
+            <w:rPr>
+              <w:rFonts w:eastAsiaTheme="minorEastAsia"/>
+              <w:noProof/>
+              <w:lang w:eastAsia="es-ES"/>
+            </w:rPr>
+          </w:pPr>
+          <w:hyperlink w:anchor="_Toc55470342" w:history="1">
+            <w:r>
+              <w:rPr>
+                <w:rStyle w:val="Hipervnculo"/>
+                <w:noProof/>
+              </w:rPr>
+              <w:t>CREACION DE PROYECTO DENTRO DEL AMBIENTE VIRTUAL CREADO</w:t>
+            </w:r>
+            <w:r>
+              <w:rPr>
+                <w:noProof/>
+                <w:webHidden/>
+              </w:rPr>
+              <w:tab/>
+            </w:r>
+            <w:r>
+              <w:rPr>
+                <w:noProof/>
+                <w:webHidden/>
+              </w:rPr>
+              <w:fldChar w:fldCharType="begin"/>
+            </w:r>
+            <w:r>
+              <w:rPr>
+                <w:noProof/>
+                <w:webHidden/>
+              </w:rPr>
+              <w:instrText xml:space="preserve"> PAGEREF _Toc55470342 \h </w:instrText>
+            </w:r>
+            <w:r>
+              <w:rPr>
+                <w:noProof/>
+                <w:webHidden/>
+              </w:rPr>
+            </w:r>
+            <w:r>
+              <w:rPr>
+                <w:noProof/>
+                <w:webHidden/>
+              </w:rPr>
+              <w:fldChar w:fldCharType="separate"/>
+            </w:r>
+            <w:r>
+              <w:rPr>
+                <w:noProof/>
+                <w:webHidden/>
+              </w:rPr>
+              <w:t>5</w:t>
+            </w:r>
+            <w:r>
+              <w:rPr>
+                <w:noProof/>
+                <w:webHidden/>
+              </w:rPr>
+              <w:fldChar w:fldCharType="end"/>
+            </w:r>
+          </w:hyperlink>
+        </w:p>
+        <w:p>
+          <w:pPr>
+            <w:pStyle w:val="TDC1"/>
+            <w:tabs>
+              <w:tab w:val="right" w:leader="dot" w:pos="8494"/>
+            </w:tabs>
+            <w:rPr>
+              <w:rFonts w:eastAsiaTheme="minorEastAsia"/>
+              <w:noProof/>
+              <w:lang w:eastAsia="es-ES"/>
+            </w:rPr>
+          </w:pPr>
+          <w:hyperlink w:anchor="_Toc55470343" w:history="1">
+            <w:r>
+              <w:rPr>
+                <w:rStyle w:val="Hipervnculo"/>
+                <w:noProof/>
+              </w:rPr>
+              <w:t>GUARDAR VERSIONES DEL PROYECTO EN GITHUB</w:t>
+            </w:r>
+            <w:r>
+              <w:rPr>
+                <w:noProof/>
+                <w:webHidden/>
+              </w:rPr>
+              <w:tab/>
+            </w:r>
+            <w:r>
+              <w:rPr>
+                <w:noProof/>
+                <w:webHidden/>
+              </w:rPr>
+              <w:fldChar w:fldCharType="begin"/>
+            </w:r>
+            <w:r>
+              <w:rPr>
+                <w:noProof/>
+                <w:webHidden/>
+              </w:rPr>
+              <w:instrText xml:space="preserve"> PAGEREF _Toc55470343 \h </w:instrText>
+            </w:r>
+            <w:r>
+              <w:rPr>
+                <w:noProof/>
+                <w:webHidden/>
+              </w:rPr>
+            </w:r>
+            <w:r>
+              <w:rPr>
+                <w:noProof/>
+                <w:webHidden/>
+              </w:rPr>
+              <w:fldChar w:fldCharType="separate"/>
+            </w:r>
+            <w:r>
+              <w:rPr>
+                <w:noProof/>
+                <w:webHidden/>
+              </w:rPr>
+              <w:t>9</w:t>
+            </w:r>
+            <w:r>
+              <w:rPr>
+                <w:noProof/>
+                <w:webHidden/>
+              </w:rPr>
+              <w:fldChar w:fldCharType="end"/>
+            </w:r>
+          </w:hyperlink>
+        </w:p>
+        <w:p>
+          <w:pPr>
+            <w:pStyle w:val="TDC1"/>
+            <w:tabs>
+              <w:tab w:val="right" w:leader="dot" w:pos="8494"/>
+            </w:tabs>
+            <w:rPr>
+              <w:rFonts w:eastAsiaTheme="minorEastAsia"/>
+              <w:noProof/>
+              <w:lang w:eastAsia="es-ES"/>
+            </w:rPr>
+          </w:pPr>
+          <w:hyperlink w:anchor="_Toc55470344" w:history="1">
+            <w:r>
+              <w:rPr>
+                <w:rStyle w:val="Hipervnculo"/>
+                <w:noProof/>
+              </w:rPr>
+              <w:t>CREACION DE CRUD PARA LAS TABLAS CREADAS</w:t>
+            </w:r>
+            <w:r>
+              <w:rPr>
+                <w:noProof/>
+                <w:webHidden/>
+              </w:rPr>
+              <w:tab/>
+            </w:r>
+            <w:r>
+              <w:rPr>
+                <w:noProof/>
+                <w:webHidden/>
+              </w:rPr>
+              <w:fldChar w:fldCharType="begin"/>
+            </w:r>
+            <w:r>
+              <w:rPr>
+                <w:noProof/>
+                <w:webHidden/>
+              </w:rPr>
+              <w:instrText xml:space="preserve"> PAGEREF _Toc55470344 \h </w:instrText>
+            </w:r>
+            <w:r>
+              <w:rPr>
+                <w:noProof/>
+                <w:webHidden/>
+              </w:rPr>
+            </w:r>
+            <w:r>
+              <w:rPr>
+                <w:noProof/>
+                <w:webHidden/>
+              </w:rPr>
+              <w:fldChar w:fldCharType="separate"/>
+            </w:r>
+            <w:r>
+              <w:rPr>
+                <w:noProof/>
+                <w:webHidden/>
+              </w:rPr>
+              <w:t>14</w:t>
+            </w:r>
+            <w:r>
+              <w:rPr>
+                <w:noProof/>
+                <w:webHidden/>
+              </w:rPr>
+              <w:fldChar w:fldCharType="end"/>
+            </w:r>
+          </w:hyperlink>
+        </w:p>
+        <w:p>
+          <w:pPr>
+            <w:pStyle w:val="TDC1"/>
+            <w:tabs>
+              <w:tab w:val="right" w:leader="dot" w:pos="8494"/>
+            </w:tabs>
+            <w:rPr>
+              <w:rFonts w:eastAsiaTheme="minorEastAsia"/>
+              <w:noProof/>
+              <w:lang w:eastAsia="es-ES"/>
+            </w:rPr>
+          </w:pPr>
+          <w:hyperlink w:anchor="_Toc55470345" w:history="1">
+            <w:r>
+              <w:rPr>
+                <w:rStyle w:val="Hipervnculo"/>
+                <w:noProof/>
+              </w:rPr>
+              <w:t>IMPLEMENTACION DE CASILLAS DE BUSQUEDA</w:t>
+            </w:r>
+            <w:r>
+              <w:rPr>
+                <w:noProof/>
+                <w:webHidden/>
+              </w:rPr>
+              <w:tab/>
+            </w:r>
+            <w:r>
+              <w:rPr>
+                <w:noProof/>
+                <w:webHidden/>
+              </w:rPr>
+              <w:fldChar w:fldCharType="begin"/>
+            </w:r>
+            <w:r>
+              <w:rPr>
+                <w:noProof/>
+                <w:webHidden/>
+              </w:rPr>
+              <w:instrText xml:space="preserve"> PAGEREF _Toc55470345 \h </w:instrText>
+            </w:r>
+            <w:r>
+              <w:rPr>
+                <w:noProof/>
+                <w:webHidden/>
+              </w:rPr>
+            </w:r>
+            <w:r>
+              <w:rPr>
+                <w:noProof/>
+                <w:webHidden/>
+              </w:rPr>
+              <w:fldChar w:fldCharType="separate"/>
+            </w:r>
+            <w:r>
+              <w:rPr>
+                <w:noProof/>
+                <w:webHidden/>
+              </w:rPr>
+              <w:t>17</w:t>
+            </w:r>
+            <w:r>
+              <w:rPr>
+                <w:noProof/>
+                <w:webHidden/>
+              </w:rPr>
+              <w:fldChar w:fldCharType="end"/>
+            </w:r>
+          </w:hyperlink>
+        </w:p>
+        <w:p>
+          <w:r>
+            <w:rPr>
+              <w:b/>
+              <w:bCs/>
+            </w:rPr>
+            <w:fldChar w:fldCharType="end"/>
+          </w:r>
+        </w:p>
+      </w:sdtContent>
+    </w:sdt>
     <w:p>
       <w:pPr>
         <w:rPr>
@@ -401,18 +779,19 @@
     <w:p>
       <w:pPr>
         <w:pStyle w:val="Ttulo1"/>
-      </w:pPr>
-      <w:r>
-        <w:lastRenderedPageBreak/>
-        <w:t>Creación de proyecto</w:t>
-      </w:r>
-    </w:p>
-    <w:p>
-      <w:pPr>
-        <w:rPr>
-          <w:i/>
-          <w:sz w:val="30"/>
-          <w:szCs w:val="30"/>
+        <w:jc w:val="center"/>
+      </w:pPr>
+      <w:bookmarkStart w:id="0" w:name="_Toc55470341"/>
+      <w:r>
+        <w:t>CREACION DE PROYECTO</w:t>
+      </w:r>
+      <w:bookmarkEnd w:id="0"/>
+    </w:p>
+    <w:p/>
+    <w:p>
+      <w:pPr>
+        <w:rPr>
+          <w:highlight w:val="yellow"/>
         </w:rPr>
       </w:pPr>
       <w:r>
@@ -451,44 +830,34 @@
       </w:r>
     </w:p>
     <w:p>
-      <w:pPr>
+      <w:r>
         <w:rPr>
           <w:highlight w:val="yellow"/>
         </w:rPr>
-      </w:pPr>
-    </w:p>
-    <w:p>
-      <w:pPr>
-        <w:pStyle w:val="Subttulo"/>
-      </w:pPr>
+        <w:t>Paso 1</w:t>
+      </w:r>
       <w:r>
         <w:rPr>
           <w:highlight w:val="yellow"/>
         </w:rPr>
-        <w:t>Paso 1</w:t>
+        <w:t>:</w:t>
       </w:r>
       <w:r>
         <w:rPr>
           <w:highlight w:val="yellow"/>
         </w:rPr>
-        <w:t>:</w:t>
+        <w:t xml:space="preserve"> </w:t>
       </w:r>
       <w:r>
         <w:rPr>
           <w:highlight w:val="yellow"/>
         </w:rPr>
-        <w:t xml:space="preserve"> </w:t>
+        <w:t xml:space="preserve">INICIO DE </w:t>
       </w:r>
       <w:r>
         <w:rPr>
           <w:highlight w:val="yellow"/>
         </w:rPr>
-        <w:t xml:space="preserve">INICIO DE </w:t>
-      </w:r>
-      <w:r>
-        <w:rPr>
-          <w:highlight w:val="yellow"/>
-        </w:rPr>
         <w:t>CREACION DE VERSIONES GIT</w:t>
       </w:r>
     </w:p>
@@ -526,9 +895,6 @@
       </w:r>
     </w:p>
     <w:p>
-      <w:pPr>
-        <w:pStyle w:val="Subttulo"/>
-      </w:pPr>
       <w:r>
         <w:rPr>
           <w:highlight w:val="yellow"/>
@@ -846,7 +1212,6 @@
     </w:p>
     <w:p>
       <w:pPr>
-        <w:pStyle w:val="Subttulo"/>
         <w:rPr>
           <w:highlight w:val="yellow"/>
         </w:rPr>
@@ -915,7 +1280,6 @@
     </w:p>
     <w:p>
       <w:pPr>
-        <w:pStyle w:val="Subttulo"/>
         <w:rPr>
           <w:highlight w:val="yellow"/>
         </w:rPr>
@@ -1877,53 +2241,32 @@
     </w:p>
     <w:p>
       <w:pPr>
+        <w:pStyle w:val="Ttulo1"/>
         <w:jc w:val="center"/>
-        <w:rPr>
-          <w:b/>
-        </w:rPr>
-      </w:pPr>
-      <w:r>
-        <w:rPr>
-          <w:b/>
-        </w:rPr>
+      </w:pPr>
+      <w:bookmarkStart w:id="1" w:name="_Toc55470342"/>
+      <w:r>
         <w:t xml:space="preserve">CREACION DE PROYECTO </w:t>
       </w:r>
       <w:r>
-        <w:rPr>
-          <w:b/>
-        </w:rPr>
         <w:t>D</w:t>
       </w:r>
       <w:r>
-        <w:rPr>
-          <w:b/>
-        </w:rPr>
         <w:t>EN</w:t>
       </w:r>
       <w:r>
-        <w:rPr>
-          <w:b/>
-        </w:rPr>
         <w:t>TRO</w:t>
       </w:r>
       <w:r>
-        <w:rPr>
-          <w:b/>
-        </w:rPr>
         <w:t xml:space="preserve"> </w:t>
       </w:r>
       <w:r>
-        <w:rPr>
-          <w:b/>
-        </w:rPr>
         <w:t>D</w:t>
       </w:r>
       <w:r>
-        <w:rPr>
-          <w:b/>
-        </w:rPr>
         <w:t>EL AMBIENTE VIRTUAL CREADO</w:t>
       </w:r>
+      <w:bookmarkEnd w:id="1"/>
     </w:p>
     <w:p>
       <w:pPr>
@@ -2059,13 +2402,13 @@
               <wp:anchor distT="0" distB="0" distL="114300" distR="114300" simplePos="0" relativeHeight="251670528" behindDoc="0" locked="0" layoutInCell="1" allowOverlap="1" wp14:anchorId="06923FB3" wp14:editId="33A27232">
                 <wp:simplePos x="0" y="0"/>
                 <wp:positionH relativeFrom="column">
-                  <wp:posOffset>1043940</wp:posOffset>
+                  <wp:posOffset>814502</wp:posOffset>
                 </wp:positionH>
                 <wp:positionV relativeFrom="paragraph">
-                  <wp:posOffset>1006475</wp:posOffset>
+                  <wp:posOffset>951382</wp:posOffset>
                 </wp:positionV>
-                <wp:extent cx="3810000" cy="914400"/>
-                <wp:effectExtent l="38100" t="57150" r="19050" b="19050"/>
+                <wp:extent cx="3160166" cy="709575"/>
+                <wp:effectExtent l="19050" t="57150" r="21590" b="33655"/>
                 <wp:wrapNone/>
                 <wp:docPr id="12" name="12 Conector recto de flecha"/>
                 <wp:cNvGraphicFramePr/>
@@ -2076,7 +2419,7 @@
                       <wps:spPr>
                         <a:xfrm flipH="1" flipV="1">
                           <a:off x="0" y="0"/>
-                          <a:ext cx="3810000" cy="914400"/>
+                          <a:ext cx="3160166" cy="709575"/>
                         </a:xfrm>
                         <a:prstGeom prst="straightConnector1">
                           <a:avLst/>
@@ -2117,7 +2460,11 @@
           </mc:Choice>
           <mc:Fallback>
             <w:pict>
-              <v:shape id="12 Conector recto de flecha" o:spid="_x0000_s1026" type="#_x0000_t32" style="position:absolute;margin-left:82.2pt;margin-top:79.25pt;width:300pt;height:1in;flip:x y;z-index:251670528;visibility:visible;mso-wrap-style:square;mso-width-percent:0;mso-height-percent:0;mso-wrap-distance-left:9pt;mso-wrap-distance-top:0;mso-wrap-distance-right:9pt;mso-wrap-distance-bottom:0;mso-position-horizontal:absolute;mso-position-horizontal-relative:text;mso-position-vertical:absolute;mso-position-vertical-relative:text;mso-width-percent:0;mso-height-percent:0;mso-width-relative:margin;mso-height-relative:margin" o:gfxdata="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" strokecolor="red" strokeweight="1.25pt">
+              <v:shapetype id="_x0000_t32" coordsize="21600,21600" o:spt="32" o:oned="t" path="m,l21600,21600e" filled="f">
+                <v:path arrowok="t" fillok="f" o:connecttype="none"/>
+                <o:lock v:ext="edit" shapetype="t"/>
+              </v:shapetype>
+              <v:shape id="12 Conector recto de flecha" o:spid="_x0000_s1026" type="#_x0000_t32" style="position:absolute;margin-left:64.15pt;margin-top:74.9pt;width:248.85pt;height:55.85pt;flip:x y;z-index:251670528;visibility:visible;mso-wrap-style:square;mso-width-percent:0;mso-height-percent:0;mso-wrap-distance-left:9pt;mso-wrap-distance-top:0;mso-wrap-distance-right:9pt;mso-wrap-distance-bottom:0;mso-position-horizontal:absolute;mso-position-horizontal-relative:text;mso-position-vertical:absolute;mso-position-vertical-relative:text;mso-width-percent:0;mso-height-percent:0;mso-width-relative:margin;mso-height-relative:margin" o:gfxdata="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" strokecolor="red" strokeweight="1.25pt">
                 <v:stroke endarrow="open"/>
               </v:shape>
             </w:pict>
@@ -2139,8 +2486,8 @@
         </w:rPr>
         <w:drawing>
           <wp:inline distT="0" distB="0" distL="0" distR="0" wp14:anchorId="20EAB532" wp14:editId="14CAF9B6">
-            <wp:extent cx="5400040" cy="2252155"/>
-            <wp:effectExtent l="0" t="0" r="0" b="0"/>
+            <wp:extent cx="4490190" cy="1872691"/>
+            <wp:effectExtent l="0" t="0" r="5715" b="0"/>
             <wp:docPr id="13" name="Imagen 13"/>
             <wp:cNvGraphicFramePr>
               <a:graphicFrameLocks xmlns:a="http://schemas.openxmlformats.org/drawingml/2006/main" noChangeAspect="1"/>
@@ -2161,7 +2508,7 @@
                   <pic:spPr>
                     <a:xfrm>
                       <a:off x="0" y="0"/>
-                      <a:ext cx="5400040" cy="2252155"/>
+                      <a:ext cx="4491374" cy="1873185"/>
                     </a:xfrm>
                     <a:prstGeom prst="rect">
                       <a:avLst/>
@@ -2216,8 +2563,8 @@
         </w:rPr>
         <w:drawing>
           <wp:inline distT="0" distB="0" distL="0" distR="0" wp14:anchorId="0E5D3709" wp14:editId="28DF44A7">
-            <wp:extent cx="3705225" cy="1371600"/>
-            <wp:effectExtent l="0" t="0" r="9525" b="0"/>
+            <wp:extent cx="2410865" cy="892454"/>
+            <wp:effectExtent l="0" t="0" r="8890" b="3175"/>
             <wp:docPr id="14" name="Imagen 14"/>
             <wp:cNvGraphicFramePr>
               <a:graphicFrameLocks xmlns:a="http://schemas.openxmlformats.org/drawingml/2006/main" noChangeAspect="1"/>
@@ -2238,7 +2585,7 @@
                   <pic:spPr>
                     <a:xfrm>
                       <a:off x="0" y="0"/>
-                      <a:ext cx="3705225" cy="1371600"/>
+                      <a:ext cx="2408537" cy="891592"/>
                     </a:xfrm>
                     <a:prstGeom prst="rect">
                       <a:avLst/>
@@ -3672,32 +4019,15 @@
     </w:p>
     <w:p>
       <w:pPr>
-        <w:jc w:val="both"/>
-        <w:rPr>
-          <w:i/>
-          <w:sz w:val="30"/>
-          <w:szCs w:val="30"/>
-        </w:rPr>
-      </w:pPr>
-    </w:p>
-    <w:p>
-      <w:pPr>
-        <w:jc w:val="both"/>
-        <w:rPr>
-          <w:i/>
-          <w:sz w:val="30"/>
-          <w:szCs w:val="30"/>
-        </w:rPr>
-      </w:pPr>
-      <w:r>
-        <w:rPr>
-          <w:i/>
-          <w:sz w:val="30"/>
-          <w:szCs w:val="30"/>
-        </w:rPr>
+        <w:pStyle w:val="Ttulo1"/>
+      </w:pPr>
+      <w:bookmarkStart w:id="2" w:name="_Toc55470343"/>
+      <w:r>
         <w:t>GUARDAR VERSIONES DEL PROYECTO EN GITHUB</w:t>
       </w:r>
-    </w:p>
+      <w:bookmarkEnd w:id="2"/>
+    </w:p>
+    <w:p/>
     <w:p>
       <w:pPr>
         <w:jc w:val="both"/>
@@ -3764,7 +4094,6 @@
           <w:szCs w:val="30"/>
           <w:lang w:eastAsia="es-ES"/>
         </w:rPr>
-        <w:lastRenderedPageBreak/>
         <mc:AlternateContent>
           <mc:Choice Requires="wps">
             <w:drawing>
@@ -4811,25 +5140,25 @@
           <w:sz w:val="30"/>
           <w:szCs w:val="30"/>
         </w:rPr>
+        <w:t>CREACION DE APLICACIÓN PARA PROYECTO CLAVISTE_V</w:t>
+      </w:r>
+    </w:p>
+    <w:p>
+      <w:pPr>
+        <w:jc w:val="both"/>
+        <w:rPr>
+          <w:i/>
+          <w:sz w:val="30"/>
+          <w:szCs w:val="30"/>
+        </w:rPr>
+      </w:pPr>
+      <w:r>
+        <w:rPr>
+          <w:i/>
+          <w:sz w:val="30"/>
+          <w:szCs w:val="30"/>
+        </w:rPr>
         <w:lastRenderedPageBreak/>
-        <w:t>CREACION DE APLICACIÓN PARA PROYECTO CLAVISTE_V</w:t>
-      </w:r>
-    </w:p>
-    <w:p>
-      <w:pPr>
-        <w:jc w:val="both"/>
-        <w:rPr>
-          <w:i/>
-          <w:sz w:val="30"/>
-          <w:szCs w:val="30"/>
-        </w:rPr>
-      </w:pPr>
-      <w:r>
-        <w:rPr>
-          <w:i/>
-          <w:sz w:val="30"/>
-          <w:szCs w:val="30"/>
-        </w:rPr>
         <w:t>Para este proyecto se creara una aplicación para tipo de planes e ingreso de clientes.</w:t>
       </w:r>
     </w:p>
@@ -5115,6 +5444,16 @@
       <w:pPr>
         <w:jc w:val="both"/>
         <w:rPr>
+          <w:i/>
+          <w:sz w:val="30"/>
+          <w:szCs w:val="30"/>
+        </w:rPr>
+      </w:pPr>
+    </w:p>
+    <w:p>
+      <w:pPr>
+        <w:jc w:val="both"/>
+        <w:rPr>
           <w:u w:val="single"/>
         </w:rPr>
       </w:pPr>
@@ -5154,10 +5493,10 @@
           <w:lang w:eastAsia="es-ES"/>
         </w:rPr>
         <w:drawing>
-          <wp:inline distT="0" distB="0" distL="0" distR="0" wp14:anchorId="2F943DD5" wp14:editId="6D9AB265">
-            <wp:extent cx="5400040" cy="2789226"/>
-            <wp:effectExtent l="0" t="0" r="0" b="0"/>
-            <wp:docPr id="48" name="Imagen 48"/>
+          <wp:inline distT="0" distB="0" distL="0" distR="0" wp14:anchorId="18ADC70A" wp14:editId="3204F460">
+            <wp:extent cx="3796588" cy="2682619"/>
+            <wp:effectExtent l="0" t="0" r="0" b="3810"/>
+            <wp:docPr id="45" name="Imagen 45"/>
             <wp:cNvGraphicFramePr>
               <a:graphicFrameLocks xmlns:a="http://schemas.openxmlformats.org/drawingml/2006/main" noChangeAspect="1"/>
             </wp:cNvGraphicFramePr>
@@ -5177,7 +5516,7 @@
                   <pic:spPr>
                     <a:xfrm>
                       <a:off x="0" y="0"/>
-                      <a:ext cx="5400040" cy="2789226"/>
+                      <a:ext cx="3796074" cy="2682255"/>
                     </a:xfrm>
                     <a:prstGeom prst="rect">
                       <a:avLst/>
@@ -5193,1211 +5532,6 @@
     <w:p>
       <w:pPr>
         <w:jc w:val="both"/>
-        <w:rPr>
-          <w:i/>
-          <w:sz w:val="30"/>
-          <w:szCs w:val="30"/>
-        </w:rPr>
-      </w:pPr>
-    </w:p>
-    <w:p>
-      <w:pPr>
-        <w:jc w:val="both"/>
-        <w:rPr>
-          <w:i/>
-          <w:sz w:val="30"/>
-          <w:szCs w:val="30"/>
-        </w:rPr>
-      </w:pPr>
-    </w:p>
-    <w:p>
-      <w:pPr>
-        <w:shd w:val="clear" w:color="auto" w:fill="1E1E1E"/>
-        <w:spacing w:after="0" w:line="285" w:lineRule="atLeast"/>
-        <w:rPr>
-          <w:rFonts w:ascii="Consolas" w:eastAsia="Times New Roman" w:hAnsi="Consolas" w:cs="Times New Roman"/>
-          <w:color w:val="D4D4D4"/>
-          <w:sz w:val="21"/>
-          <w:szCs w:val="21"/>
-          <w:lang w:val="en-US" w:eastAsia="es-ES"/>
-        </w:rPr>
-      </w:pPr>
-      <w:proofErr w:type="gramStart"/>
-      <w:r>
-        <w:rPr>
-          <w:rFonts w:ascii="Consolas" w:eastAsia="Times New Roman" w:hAnsi="Consolas" w:cs="Times New Roman"/>
-          <w:color w:val="C586C0"/>
-          <w:sz w:val="21"/>
-          <w:szCs w:val="21"/>
-          <w:lang w:val="en-US" w:eastAsia="es-ES"/>
-        </w:rPr>
-        <w:t>from</w:t>
-      </w:r>
-      <w:proofErr w:type="gramEnd"/>
-      <w:r>
-        <w:rPr>
-          <w:rFonts w:ascii="Consolas" w:eastAsia="Times New Roman" w:hAnsi="Consolas" w:cs="Times New Roman"/>
-          <w:color w:val="D4D4D4"/>
-          <w:sz w:val="21"/>
-          <w:szCs w:val="21"/>
-          <w:lang w:val="en-US" w:eastAsia="es-ES"/>
-        </w:rPr>
-        <w:t> </w:t>
-      </w:r>
-      <w:proofErr w:type="spellStart"/>
-      <w:r>
-        <w:rPr>
-          <w:rFonts w:ascii="Consolas" w:eastAsia="Times New Roman" w:hAnsi="Consolas" w:cs="Times New Roman"/>
-          <w:color w:val="D4D4D4"/>
-          <w:sz w:val="21"/>
-          <w:szCs w:val="21"/>
-          <w:lang w:val="en-US" w:eastAsia="es-ES"/>
-        </w:rPr>
-        <w:t>django.db</w:t>
-      </w:r>
-      <w:proofErr w:type="spellEnd"/>
-      <w:r>
-        <w:rPr>
-          <w:rFonts w:ascii="Consolas" w:eastAsia="Times New Roman" w:hAnsi="Consolas" w:cs="Times New Roman"/>
-          <w:color w:val="D4D4D4"/>
-          <w:sz w:val="21"/>
-          <w:szCs w:val="21"/>
-          <w:lang w:val="en-US" w:eastAsia="es-ES"/>
-        </w:rPr>
-        <w:t> </w:t>
-      </w:r>
-      <w:r>
-        <w:rPr>
-          <w:rFonts w:ascii="Consolas" w:eastAsia="Times New Roman" w:hAnsi="Consolas" w:cs="Times New Roman"/>
-          <w:color w:val="C586C0"/>
-          <w:sz w:val="21"/>
-          <w:szCs w:val="21"/>
-          <w:lang w:val="en-US" w:eastAsia="es-ES"/>
-        </w:rPr>
-        <w:t>import</w:t>
-      </w:r>
-      <w:r>
-        <w:rPr>
-          <w:rFonts w:ascii="Consolas" w:eastAsia="Times New Roman" w:hAnsi="Consolas" w:cs="Times New Roman"/>
-          <w:color w:val="D4D4D4"/>
-          <w:sz w:val="21"/>
-          <w:szCs w:val="21"/>
-          <w:lang w:val="en-US" w:eastAsia="es-ES"/>
-        </w:rPr>
-        <w:t> models</w:t>
-      </w:r>
-    </w:p>
-    <w:p>
-      <w:pPr>
-        <w:shd w:val="clear" w:color="auto" w:fill="1E1E1E"/>
-        <w:spacing w:after="0" w:line="285" w:lineRule="atLeast"/>
-        <w:rPr>
-          <w:rFonts w:ascii="Consolas" w:eastAsia="Times New Roman" w:hAnsi="Consolas" w:cs="Times New Roman"/>
-          <w:color w:val="D4D4D4"/>
-          <w:sz w:val="21"/>
-          <w:szCs w:val="21"/>
-          <w:lang w:val="en-US" w:eastAsia="es-ES"/>
-        </w:rPr>
-      </w:pPr>
-    </w:p>
-    <w:p>
-      <w:pPr>
-        <w:shd w:val="clear" w:color="auto" w:fill="1E1E1E"/>
-        <w:spacing w:after="0" w:line="285" w:lineRule="atLeast"/>
-        <w:rPr>
-          <w:rFonts w:ascii="Consolas" w:eastAsia="Times New Roman" w:hAnsi="Consolas" w:cs="Times New Roman"/>
-          <w:color w:val="D4D4D4"/>
-          <w:sz w:val="21"/>
-          <w:szCs w:val="21"/>
-          <w:lang w:val="en-US" w:eastAsia="es-ES"/>
-        </w:rPr>
-      </w:pPr>
-      <w:proofErr w:type="gramStart"/>
-      <w:r>
-        <w:rPr>
-          <w:rFonts w:ascii="Consolas" w:eastAsia="Times New Roman" w:hAnsi="Consolas" w:cs="Times New Roman"/>
-          <w:color w:val="569CD6"/>
-          <w:sz w:val="21"/>
-          <w:szCs w:val="21"/>
-          <w:lang w:val="en-US" w:eastAsia="es-ES"/>
-        </w:rPr>
-        <w:lastRenderedPageBreak/>
-        <w:t>class</w:t>
-      </w:r>
-      <w:proofErr w:type="gramEnd"/>
-      <w:r>
-        <w:rPr>
-          <w:rFonts w:ascii="Consolas" w:eastAsia="Times New Roman" w:hAnsi="Consolas" w:cs="Times New Roman"/>
-          <w:color w:val="D4D4D4"/>
-          <w:sz w:val="21"/>
-          <w:szCs w:val="21"/>
-          <w:lang w:val="en-US" w:eastAsia="es-ES"/>
-        </w:rPr>
-        <w:t> </w:t>
-      </w:r>
-      <w:proofErr w:type="spellStart"/>
-      <w:r>
-        <w:rPr>
-          <w:rFonts w:ascii="Consolas" w:eastAsia="Times New Roman" w:hAnsi="Consolas" w:cs="Times New Roman"/>
-          <w:color w:val="4EC9B0"/>
-          <w:sz w:val="21"/>
-          <w:szCs w:val="21"/>
-          <w:lang w:val="en-US" w:eastAsia="es-ES"/>
-        </w:rPr>
-        <w:t>regitro_cliente</w:t>
-      </w:r>
-      <w:proofErr w:type="spellEnd"/>
-      <w:r>
-        <w:rPr>
-          <w:rFonts w:ascii="Consolas" w:eastAsia="Times New Roman" w:hAnsi="Consolas" w:cs="Times New Roman"/>
-          <w:color w:val="D4D4D4"/>
-          <w:sz w:val="21"/>
-          <w:szCs w:val="21"/>
-          <w:lang w:val="en-US" w:eastAsia="es-ES"/>
-        </w:rPr>
-        <w:t>(</w:t>
-      </w:r>
-      <w:proofErr w:type="spellStart"/>
-      <w:r>
-        <w:rPr>
-          <w:rFonts w:ascii="Consolas" w:eastAsia="Times New Roman" w:hAnsi="Consolas" w:cs="Times New Roman"/>
-          <w:color w:val="4EC9B0"/>
-          <w:sz w:val="21"/>
-          <w:szCs w:val="21"/>
-          <w:lang w:val="en-US" w:eastAsia="es-ES"/>
-        </w:rPr>
-        <w:t>models</w:t>
-      </w:r>
-      <w:r>
-        <w:rPr>
-          <w:rFonts w:ascii="Consolas" w:eastAsia="Times New Roman" w:hAnsi="Consolas" w:cs="Times New Roman"/>
-          <w:color w:val="D4D4D4"/>
-          <w:sz w:val="21"/>
-          <w:szCs w:val="21"/>
-          <w:lang w:val="en-US" w:eastAsia="es-ES"/>
-        </w:rPr>
-        <w:t>.</w:t>
-      </w:r>
-      <w:r>
-        <w:rPr>
-          <w:rFonts w:ascii="Consolas" w:eastAsia="Times New Roman" w:hAnsi="Consolas" w:cs="Times New Roman"/>
-          <w:color w:val="4EC9B0"/>
-          <w:sz w:val="21"/>
-          <w:szCs w:val="21"/>
-          <w:lang w:val="en-US" w:eastAsia="es-ES"/>
-        </w:rPr>
-        <w:t>Model</w:t>
-      </w:r>
-      <w:proofErr w:type="spellEnd"/>
-      <w:r>
-        <w:rPr>
-          <w:rFonts w:ascii="Consolas" w:eastAsia="Times New Roman" w:hAnsi="Consolas" w:cs="Times New Roman"/>
-          <w:color w:val="D4D4D4"/>
-          <w:sz w:val="21"/>
-          <w:szCs w:val="21"/>
-          <w:lang w:val="en-US" w:eastAsia="es-ES"/>
-        </w:rPr>
-        <w:t>):</w:t>
-      </w:r>
-    </w:p>
-    <w:p>
-      <w:pPr>
-        <w:shd w:val="clear" w:color="auto" w:fill="1E1E1E"/>
-        <w:spacing w:after="0" w:line="285" w:lineRule="atLeast"/>
-        <w:rPr>
-          <w:rFonts w:ascii="Consolas" w:eastAsia="Times New Roman" w:hAnsi="Consolas" w:cs="Times New Roman"/>
-          <w:color w:val="D4D4D4"/>
-          <w:sz w:val="21"/>
-          <w:szCs w:val="21"/>
-          <w:lang w:val="en-US" w:eastAsia="es-ES"/>
-        </w:rPr>
-      </w:pPr>
-      <w:r>
-        <w:rPr>
-          <w:rFonts w:ascii="Consolas" w:eastAsia="Times New Roman" w:hAnsi="Consolas" w:cs="Times New Roman"/>
-          <w:color w:val="D4D4D4"/>
-          <w:sz w:val="21"/>
-          <w:szCs w:val="21"/>
-          <w:lang w:val="en-US" w:eastAsia="es-ES"/>
-        </w:rPr>
-        <w:t>    </w:t>
-      </w:r>
-      <w:proofErr w:type="spellStart"/>
-      <w:proofErr w:type="gramStart"/>
-      <w:r>
-        <w:rPr>
-          <w:rFonts w:ascii="Consolas" w:eastAsia="Times New Roman" w:hAnsi="Consolas" w:cs="Times New Roman"/>
-          <w:color w:val="D4D4D4"/>
-          <w:sz w:val="21"/>
-          <w:szCs w:val="21"/>
-          <w:lang w:val="en-US" w:eastAsia="es-ES"/>
-        </w:rPr>
-        <w:t>nombre</w:t>
-      </w:r>
-      <w:proofErr w:type="spellEnd"/>
-      <w:r>
-        <w:rPr>
-          <w:rFonts w:ascii="Consolas" w:eastAsia="Times New Roman" w:hAnsi="Consolas" w:cs="Times New Roman"/>
-          <w:color w:val="D4D4D4"/>
-          <w:sz w:val="21"/>
-          <w:szCs w:val="21"/>
-          <w:lang w:val="en-US" w:eastAsia="es-ES"/>
-        </w:rPr>
-        <w:t>=</w:t>
-      </w:r>
-      <w:proofErr w:type="spellStart"/>
-      <w:proofErr w:type="gramEnd"/>
-      <w:r>
-        <w:rPr>
-          <w:rFonts w:ascii="Consolas" w:eastAsia="Times New Roman" w:hAnsi="Consolas" w:cs="Times New Roman"/>
-          <w:color w:val="D4D4D4"/>
-          <w:sz w:val="21"/>
-          <w:szCs w:val="21"/>
-          <w:lang w:val="en-US" w:eastAsia="es-ES"/>
-        </w:rPr>
-        <w:t>models.CharField</w:t>
-      </w:r>
-      <w:proofErr w:type="spellEnd"/>
-      <w:r>
-        <w:rPr>
-          <w:rFonts w:ascii="Consolas" w:eastAsia="Times New Roman" w:hAnsi="Consolas" w:cs="Times New Roman"/>
-          <w:color w:val="D4D4D4"/>
-          <w:sz w:val="21"/>
-          <w:szCs w:val="21"/>
-          <w:lang w:val="en-US" w:eastAsia="es-ES"/>
-        </w:rPr>
-        <w:t>(</w:t>
-      </w:r>
-      <w:proofErr w:type="spellStart"/>
-      <w:r>
-        <w:rPr>
-          <w:rFonts w:ascii="Consolas" w:eastAsia="Times New Roman" w:hAnsi="Consolas" w:cs="Times New Roman"/>
-          <w:color w:val="9CDCFE"/>
-          <w:sz w:val="21"/>
-          <w:szCs w:val="21"/>
-          <w:lang w:val="en-US" w:eastAsia="es-ES"/>
-        </w:rPr>
-        <w:t>max_length</w:t>
-      </w:r>
-      <w:proofErr w:type="spellEnd"/>
-      <w:r>
-        <w:rPr>
-          <w:rFonts w:ascii="Consolas" w:eastAsia="Times New Roman" w:hAnsi="Consolas" w:cs="Times New Roman"/>
-          <w:color w:val="D4D4D4"/>
-          <w:sz w:val="21"/>
-          <w:szCs w:val="21"/>
-          <w:lang w:val="en-US" w:eastAsia="es-ES"/>
-        </w:rPr>
-        <w:t>=</w:t>
-      </w:r>
-      <w:r>
-        <w:rPr>
-          <w:rFonts w:ascii="Consolas" w:eastAsia="Times New Roman" w:hAnsi="Consolas" w:cs="Times New Roman"/>
-          <w:color w:val="B5CEA8"/>
-          <w:sz w:val="21"/>
-          <w:szCs w:val="21"/>
-          <w:lang w:val="en-US" w:eastAsia="es-ES"/>
-        </w:rPr>
-        <w:t>30</w:t>
-      </w:r>
-      <w:r>
-        <w:rPr>
-          <w:rFonts w:ascii="Consolas" w:eastAsia="Times New Roman" w:hAnsi="Consolas" w:cs="Times New Roman"/>
-          <w:color w:val="D4D4D4"/>
-          <w:sz w:val="21"/>
-          <w:szCs w:val="21"/>
-          <w:lang w:val="en-US" w:eastAsia="es-ES"/>
-        </w:rPr>
-        <w:t>)</w:t>
-      </w:r>
-    </w:p>
-    <w:p>
-      <w:pPr>
-        <w:shd w:val="clear" w:color="auto" w:fill="1E1E1E"/>
-        <w:spacing w:after="0" w:line="285" w:lineRule="atLeast"/>
-        <w:rPr>
-          <w:rFonts w:ascii="Consolas" w:eastAsia="Times New Roman" w:hAnsi="Consolas" w:cs="Times New Roman"/>
-          <w:color w:val="D4D4D4"/>
-          <w:sz w:val="21"/>
-          <w:szCs w:val="21"/>
-          <w:lang w:val="en-US" w:eastAsia="es-ES"/>
-        </w:rPr>
-      </w:pPr>
-      <w:r>
-        <w:rPr>
-          <w:rFonts w:ascii="Consolas" w:eastAsia="Times New Roman" w:hAnsi="Consolas" w:cs="Times New Roman"/>
-          <w:color w:val="D4D4D4"/>
-          <w:sz w:val="21"/>
-          <w:szCs w:val="21"/>
-          <w:lang w:val="en-US" w:eastAsia="es-ES"/>
-        </w:rPr>
-        <w:t>    </w:t>
-      </w:r>
-      <w:proofErr w:type="spellStart"/>
-      <w:proofErr w:type="gramStart"/>
-      <w:r>
-        <w:rPr>
-          <w:rFonts w:ascii="Consolas" w:eastAsia="Times New Roman" w:hAnsi="Consolas" w:cs="Times New Roman"/>
-          <w:color w:val="D4D4D4"/>
-          <w:sz w:val="21"/>
-          <w:szCs w:val="21"/>
-          <w:lang w:val="en-US" w:eastAsia="es-ES"/>
-        </w:rPr>
-        <w:t>apellidoP</w:t>
-      </w:r>
-      <w:proofErr w:type="spellEnd"/>
-      <w:r>
-        <w:rPr>
-          <w:rFonts w:ascii="Consolas" w:eastAsia="Times New Roman" w:hAnsi="Consolas" w:cs="Times New Roman"/>
-          <w:color w:val="D4D4D4"/>
-          <w:sz w:val="21"/>
-          <w:szCs w:val="21"/>
-          <w:lang w:val="en-US" w:eastAsia="es-ES"/>
-        </w:rPr>
-        <w:t>=</w:t>
-      </w:r>
-      <w:proofErr w:type="spellStart"/>
-      <w:proofErr w:type="gramEnd"/>
-      <w:r>
-        <w:rPr>
-          <w:rFonts w:ascii="Consolas" w:eastAsia="Times New Roman" w:hAnsi="Consolas" w:cs="Times New Roman"/>
-          <w:color w:val="D4D4D4"/>
-          <w:sz w:val="21"/>
-          <w:szCs w:val="21"/>
-          <w:lang w:val="en-US" w:eastAsia="es-ES"/>
-        </w:rPr>
-        <w:t>models.CharField</w:t>
-      </w:r>
-      <w:proofErr w:type="spellEnd"/>
-      <w:r>
-        <w:rPr>
-          <w:rFonts w:ascii="Consolas" w:eastAsia="Times New Roman" w:hAnsi="Consolas" w:cs="Times New Roman"/>
-          <w:color w:val="D4D4D4"/>
-          <w:sz w:val="21"/>
-          <w:szCs w:val="21"/>
-          <w:lang w:val="en-US" w:eastAsia="es-ES"/>
-        </w:rPr>
-        <w:t>(</w:t>
-      </w:r>
-      <w:proofErr w:type="spellStart"/>
-      <w:r>
-        <w:rPr>
-          <w:rFonts w:ascii="Consolas" w:eastAsia="Times New Roman" w:hAnsi="Consolas" w:cs="Times New Roman"/>
-          <w:color w:val="9CDCFE"/>
-          <w:sz w:val="21"/>
-          <w:szCs w:val="21"/>
-          <w:lang w:val="en-US" w:eastAsia="es-ES"/>
-        </w:rPr>
-        <w:t>max_length</w:t>
-      </w:r>
-      <w:proofErr w:type="spellEnd"/>
-      <w:r>
-        <w:rPr>
-          <w:rFonts w:ascii="Consolas" w:eastAsia="Times New Roman" w:hAnsi="Consolas" w:cs="Times New Roman"/>
-          <w:color w:val="D4D4D4"/>
-          <w:sz w:val="21"/>
-          <w:szCs w:val="21"/>
-          <w:lang w:val="en-US" w:eastAsia="es-ES"/>
-        </w:rPr>
-        <w:t>=</w:t>
-      </w:r>
-      <w:r>
-        <w:rPr>
-          <w:rFonts w:ascii="Consolas" w:eastAsia="Times New Roman" w:hAnsi="Consolas" w:cs="Times New Roman"/>
-          <w:color w:val="B5CEA8"/>
-          <w:sz w:val="21"/>
-          <w:szCs w:val="21"/>
-          <w:lang w:val="en-US" w:eastAsia="es-ES"/>
-        </w:rPr>
-        <w:t>30</w:t>
-      </w:r>
-      <w:r>
-        <w:rPr>
-          <w:rFonts w:ascii="Consolas" w:eastAsia="Times New Roman" w:hAnsi="Consolas" w:cs="Times New Roman"/>
-          <w:color w:val="D4D4D4"/>
-          <w:sz w:val="21"/>
-          <w:szCs w:val="21"/>
-          <w:lang w:val="en-US" w:eastAsia="es-ES"/>
-        </w:rPr>
-        <w:t>)</w:t>
-      </w:r>
-    </w:p>
-    <w:p>
-      <w:pPr>
-        <w:shd w:val="clear" w:color="auto" w:fill="1E1E1E"/>
-        <w:spacing w:after="0" w:line="285" w:lineRule="atLeast"/>
-        <w:rPr>
-          <w:rFonts w:ascii="Consolas" w:eastAsia="Times New Roman" w:hAnsi="Consolas" w:cs="Times New Roman"/>
-          <w:color w:val="D4D4D4"/>
-          <w:sz w:val="21"/>
-          <w:szCs w:val="21"/>
-          <w:lang w:val="en-US" w:eastAsia="es-ES"/>
-        </w:rPr>
-      </w:pPr>
-      <w:r>
-        <w:rPr>
-          <w:rFonts w:ascii="Consolas" w:eastAsia="Times New Roman" w:hAnsi="Consolas" w:cs="Times New Roman"/>
-          <w:color w:val="D4D4D4"/>
-          <w:sz w:val="21"/>
-          <w:szCs w:val="21"/>
-          <w:lang w:val="en-US" w:eastAsia="es-ES"/>
-        </w:rPr>
-        <w:t>    </w:t>
-      </w:r>
-      <w:proofErr w:type="spellStart"/>
-      <w:proofErr w:type="gramStart"/>
-      <w:r>
-        <w:rPr>
-          <w:rFonts w:ascii="Consolas" w:eastAsia="Times New Roman" w:hAnsi="Consolas" w:cs="Times New Roman"/>
-          <w:color w:val="D4D4D4"/>
-          <w:sz w:val="21"/>
-          <w:szCs w:val="21"/>
-          <w:lang w:val="en-US" w:eastAsia="es-ES"/>
-        </w:rPr>
-        <w:t>apellidoM</w:t>
-      </w:r>
-      <w:proofErr w:type="spellEnd"/>
-      <w:r>
-        <w:rPr>
-          <w:rFonts w:ascii="Consolas" w:eastAsia="Times New Roman" w:hAnsi="Consolas" w:cs="Times New Roman"/>
-          <w:color w:val="D4D4D4"/>
-          <w:sz w:val="21"/>
-          <w:szCs w:val="21"/>
-          <w:lang w:val="en-US" w:eastAsia="es-ES"/>
-        </w:rPr>
-        <w:t>=</w:t>
-      </w:r>
-      <w:proofErr w:type="spellStart"/>
-      <w:proofErr w:type="gramEnd"/>
-      <w:r>
-        <w:rPr>
-          <w:rFonts w:ascii="Consolas" w:eastAsia="Times New Roman" w:hAnsi="Consolas" w:cs="Times New Roman"/>
-          <w:color w:val="D4D4D4"/>
-          <w:sz w:val="21"/>
-          <w:szCs w:val="21"/>
-          <w:lang w:val="en-US" w:eastAsia="es-ES"/>
-        </w:rPr>
-        <w:t>models.CharField</w:t>
-      </w:r>
-      <w:proofErr w:type="spellEnd"/>
-      <w:r>
-        <w:rPr>
-          <w:rFonts w:ascii="Consolas" w:eastAsia="Times New Roman" w:hAnsi="Consolas" w:cs="Times New Roman"/>
-          <w:color w:val="D4D4D4"/>
-          <w:sz w:val="21"/>
-          <w:szCs w:val="21"/>
-          <w:lang w:val="en-US" w:eastAsia="es-ES"/>
-        </w:rPr>
-        <w:t>(</w:t>
-      </w:r>
-      <w:proofErr w:type="spellStart"/>
-      <w:r>
-        <w:rPr>
-          <w:rFonts w:ascii="Consolas" w:eastAsia="Times New Roman" w:hAnsi="Consolas" w:cs="Times New Roman"/>
-          <w:color w:val="9CDCFE"/>
-          <w:sz w:val="21"/>
-          <w:szCs w:val="21"/>
-          <w:lang w:val="en-US" w:eastAsia="es-ES"/>
-        </w:rPr>
-        <w:t>max_length</w:t>
-      </w:r>
-      <w:proofErr w:type="spellEnd"/>
-      <w:r>
-        <w:rPr>
-          <w:rFonts w:ascii="Consolas" w:eastAsia="Times New Roman" w:hAnsi="Consolas" w:cs="Times New Roman"/>
-          <w:color w:val="D4D4D4"/>
-          <w:sz w:val="21"/>
-          <w:szCs w:val="21"/>
-          <w:lang w:val="en-US" w:eastAsia="es-ES"/>
-        </w:rPr>
-        <w:t>=</w:t>
-      </w:r>
-      <w:r>
-        <w:rPr>
-          <w:rFonts w:ascii="Consolas" w:eastAsia="Times New Roman" w:hAnsi="Consolas" w:cs="Times New Roman"/>
-          <w:color w:val="B5CEA8"/>
-          <w:sz w:val="21"/>
-          <w:szCs w:val="21"/>
-          <w:lang w:val="en-US" w:eastAsia="es-ES"/>
-        </w:rPr>
-        <w:t>30</w:t>
-      </w:r>
-      <w:r>
-        <w:rPr>
-          <w:rFonts w:ascii="Consolas" w:eastAsia="Times New Roman" w:hAnsi="Consolas" w:cs="Times New Roman"/>
-          <w:color w:val="D4D4D4"/>
-          <w:sz w:val="21"/>
-          <w:szCs w:val="21"/>
-          <w:lang w:val="en-US" w:eastAsia="es-ES"/>
-        </w:rPr>
-        <w:t>)</w:t>
-      </w:r>
-    </w:p>
-    <w:p>
-      <w:pPr>
-        <w:shd w:val="clear" w:color="auto" w:fill="1E1E1E"/>
-        <w:spacing w:after="0" w:line="285" w:lineRule="atLeast"/>
-        <w:rPr>
-          <w:rFonts w:ascii="Consolas" w:eastAsia="Times New Roman" w:hAnsi="Consolas" w:cs="Times New Roman"/>
-          <w:color w:val="D4D4D4"/>
-          <w:sz w:val="21"/>
-          <w:szCs w:val="21"/>
-          <w:lang w:val="en-US" w:eastAsia="es-ES"/>
-        </w:rPr>
-      </w:pPr>
-      <w:r>
-        <w:rPr>
-          <w:rFonts w:ascii="Consolas" w:eastAsia="Times New Roman" w:hAnsi="Consolas" w:cs="Times New Roman"/>
-          <w:color w:val="D4D4D4"/>
-          <w:sz w:val="21"/>
-          <w:szCs w:val="21"/>
-          <w:lang w:val="en-US" w:eastAsia="es-ES"/>
-        </w:rPr>
-        <w:t>    </w:t>
-      </w:r>
-      <w:proofErr w:type="gramStart"/>
-      <w:r>
-        <w:rPr>
-          <w:rFonts w:ascii="Consolas" w:eastAsia="Times New Roman" w:hAnsi="Consolas" w:cs="Times New Roman"/>
-          <w:color w:val="D4D4D4"/>
-          <w:sz w:val="21"/>
-          <w:szCs w:val="21"/>
-          <w:lang w:val="en-US" w:eastAsia="es-ES"/>
-        </w:rPr>
-        <w:t>email=</w:t>
-      </w:r>
-      <w:proofErr w:type="spellStart"/>
-      <w:proofErr w:type="gramEnd"/>
-      <w:r>
-        <w:rPr>
-          <w:rFonts w:ascii="Consolas" w:eastAsia="Times New Roman" w:hAnsi="Consolas" w:cs="Times New Roman"/>
-          <w:color w:val="D4D4D4"/>
-          <w:sz w:val="21"/>
-          <w:szCs w:val="21"/>
-          <w:lang w:val="en-US" w:eastAsia="es-ES"/>
-        </w:rPr>
-        <w:t>models.EmailField</w:t>
-      </w:r>
-      <w:proofErr w:type="spellEnd"/>
-      <w:r>
-        <w:rPr>
-          <w:rFonts w:ascii="Consolas" w:eastAsia="Times New Roman" w:hAnsi="Consolas" w:cs="Times New Roman"/>
-          <w:color w:val="D4D4D4"/>
-          <w:sz w:val="21"/>
-          <w:szCs w:val="21"/>
-          <w:lang w:val="en-US" w:eastAsia="es-ES"/>
-        </w:rPr>
-        <w:t>()</w:t>
-      </w:r>
-    </w:p>
-    <w:p>
-      <w:pPr>
-        <w:shd w:val="clear" w:color="auto" w:fill="1E1E1E"/>
-        <w:spacing w:after="0" w:line="285" w:lineRule="atLeast"/>
-        <w:rPr>
-          <w:rFonts w:ascii="Consolas" w:eastAsia="Times New Roman" w:hAnsi="Consolas" w:cs="Times New Roman"/>
-          <w:color w:val="D4D4D4"/>
-          <w:sz w:val="21"/>
-          <w:szCs w:val="21"/>
-          <w:lang w:val="en-US" w:eastAsia="es-ES"/>
-        </w:rPr>
-      </w:pPr>
-      <w:r>
-        <w:rPr>
-          <w:rFonts w:ascii="Consolas" w:eastAsia="Times New Roman" w:hAnsi="Consolas" w:cs="Times New Roman"/>
-          <w:color w:val="D4D4D4"/>
-          <w:sz w:val="21"/>
-          <w:szCs w:val="21"/>
-          <w:lang w:val="en-US" w:eastAsia="es-ES"/>
-        </w:rPr>
-        <w:t>    </w:t>
-      </w:r>
-      <w:proofErr w:type="spellStart"/>
-      <w:proofErr w:type="gramStart"/>
-      <w:r>
-        <w:rPr>
-          <w:rFonts w:ascii="Consolas" w:eastAsia="Times New Roman" w:hAnsi="Consolas" w:cs="Times New Roman"/>
-          <w:color w:val="D4D4D4"/>
-          <w:sz w:val="21"/>
-          <w:szCs w:val="21"/>
-          <w:lang w:val="en-US" w:eastAsia="es-ES"/>
-        </w:rPr>
-        <w:t>telefono</w:t>
-      </w:r>
-      <w:proofErr w:type="spellEnd"/>
-      <w:r>
-        <w:rPr>
-          <w:rFonts w:ascii="Consolas" w:eastAsia="Times New Roman" w:hAnsi="Consolas" w:cs="Times New Roman"/>
-          <w:color w:val="D4D4D4"/>
-          <w:sz w:val="21"/>
-          <w:szCs w:val="21"/>
-          <w:lang w:val="en-US" w:eastAsia="es-ES"/>
-        </w:rPr>
-        <w:t>=</w:t>
-      </w:r>
-      <w:proofErr w:type="spellStart"/>
-      <w:proofErr w:type="gramEnd"/>
-      <w:r>
-        <w:rPr>
-          <w:rFonts w:ascii="Consolas" w:eastAsia="Times New Roman" w:hAnsi="Consolas" w:cs="Times New Roman"/>
-          <w:color w:val="D4D4D4"/>
-          <w:sz w:val="21"/>
-          <w:szCs w:val="21"/>
-          <w:lang w:val="en-US" w:eastAsia="es-ES"/>
-        </w:rPr>
-        <w:t>models.CharField</w:t>
-      </w:r>
-      <w:proofErr w:type="spellEnd"/>
-      <w:r>
-        <w:rPr>
-          <w:rFonts w:ascii="Consolas" w:eastAsia="Times New Roman" w:hAnsi="Consolas" w:cs="Times New Roman"/>
-          <w:color w:val="D4D4D4"/>
-          <w:sz w:val="21"/>
-          <w:szCs w:val="21"/>
-          <w:lang w:val="en-US" w:eastAsia="es-ES"/>
-        </w:rPr>
-        <w:t>(</w:t>
-      </w:r>
-      <w:proofErr w:type="spellStart"/>
-      <w:r>
-        <w:rPr>
-          <w:rFonts w:ascii="Consolas" w:eastAsia="Times New Roman" w:hAnsi="Consolas" w:cs="Times New Roman"/>
-          <w:color w:val="9CDCFE"/>
-          <w:sz w:val="21"/>
-          <w:szCs w:val="21"/>
-          <w:lang w:val="en-US" w:eastAsia="es-ES"/>
-        </w:rPr>
-        <w:t>max_length</w:t>
-      </w:r>
-      <w:proofErr w:type="spellEnd"/>
-      <w:r>
-        <w:rPr>
-          <w:rFonts w:ascii="Consolas" w:eastAsia="Times New Roman" w:hAnsi="Consolas" w:cs="Times New Roman"/>
-          <w:color w:val="D4D4D4"/>
-          <w:sz w:val="21"/>
-          <w:szCs w:val="21"/>
-          <w:lang w:val="en-US" w:eastAsia="es-ES"/>
-        </w:rPr>
-        <w:t>=</w:t>
-      </w:r>
-      <w:r>
-        <w:rPr>
-          <w:rFonts w:ascii="Consolas" w:eastAsia="Times New Roman" w:hAnsi="Consolas" w:cs="Times New Roman"/>
-          <w:color w:val="B5CEA8"/>
-          <w:sz w:val="21"/>
-          <w:szCs w:val="21"/>
-          <w:lang w:val="en-US" w:eastAsia="es-ES"/>
-        </w:rPr>
-        <w:t>9</w:t>
-      </w:r>
-      <w:r>
-        <w:rPr>
-          <w:rFonts w:ascii="Consolas" w:eastAsia="Times New Roman" w:hAnsi="Consolas" w:cs="Times New Roman"/>
-          <w:color w:val="D4D4D4"/>
-          <w:sz w:val="21"/>
-          <w:szCs w:val="21"/>
-          <w:lang w:val="en-US" w:eastAsia="es-ES"/>
-        </w:rPr>
-        <w:t>)</w:t>
-      </w:r>
-    </w:p>
-    <w:p>
-      <w:pPr>
-        <w:shd w:val="clear" w:color="auto" w:fill="1E1E1E"/>
-        <w:spacing w:after="0" w:line="285" w:lineRule="atLeast"/>
-        <w:rPr>
-          <w:rFonts w:ascii="Consolas" w:eastAsia="Times New Roman" w:hAnsi="Consolas" w:cs="Times New Roman"/>
-          <w:color w:val="D4D4D4"/>
-          <w:sz w:val="21"/>
-          <w:szCs w:val="21"/>
-          <w:lang w:val="en-US" w:eastAsia="es-ES"/>
-        </w:rPr>
-      </w:pPr>
-    </w:p>
-    <w:p>
-      <w:pPr>
-        <w:shd w:val="clear" w:color="auto" w:fill="1E1E1E"/>
-        <w:spacing w:after="0" w:line="285" w:lineRule="atLeast"/>
-        <w:rPr>
-          <w:rFonts w:ascii="Consolas" w:eastAsia="Times New Roman" w:hAnsi="Consolas" w:cs="Times New Roman"/>
-          <w:color w:val="D4D4D4"/>
-          <w:sz w:val="21"/>
-          <w:szCs w:val="21"/>
-          <w:lang w:eastAsia="es-ES"/>
-        </w:rPr>
-      </w:pPr>
-      <w:r>
-        <w:rPr>
-          <w:rFonts w:ascii="Consolas" w:eastAsia="Times New Roman" w:hAnsi="Consolas" w:cs="Times New Roman"/>
-          <w:color w:val="D4D4D4"/>
-          <w:sz w:val="21"/>
-          <w:szCs w:val="21"/>
-          <w:lang w:val="en-US" w:eastAsia="es-ES"/>
-        </w:rPr>
-        <w:t>    </w:t>
-      </w:r>
-      <w:proofErr w:type="spellStart"/>
-      <w:proofErr w:type="gramStart"/>
-      <w:r>
-        <w:rPr>
-          <w:rFonts w:ascii="Consolas" w:eastAsia="Times New Roman" w:hAnsi="Consolas" w:cs="Times New Roman"/>
-          <w:color w:val="569CD6"/>
-          <w:sz w:val="21"/>
-          <w:szCs w:val="21"/>
-          <w:lang w:eastAsia="es-ES"/>
-        </w:rPr>
-        <w:t>class</w:t>
-      </w:r>
-      <w:proofErr w:type="spellEnd"/>
-      <w:proofErr w:type="gramEnd"/>
-      <w:r>
-        <w:rPr>
-          <w:rFonts w:ascii="Consolas" w:eastAsia="Times New Roman" w:hAnsi="Consolas" w:cs="Times New Roman"/>
-          <w:color w:val="D4D4D4"/>
-          <w:sz w:val="21"/>
-          <w:szCs w:val="21"/>
-          <w:lang w:eastAsia="es-ES"/>
-        </w:rPr>
-        <w:t> </w:t>
-      </w:r>
-      <w:proofErr w:type="spellStart"/>
-      <w:r>
-        <w:rPr>
-          <w:rFonts w:ascii="Consolas" w:eastAsia="Times New Roman" w:hAnsi="Consolas" w:cs="Times New Roman"/>
-          <w:color w:val="4EC9B0"/>
-          <w:sz w:val="21"/>
-          <w:szCs w:val="21"/>
-          <w:lang w:eastAsia="es-ES"/>
-        </w:rPr>
-        <w:t>nuevos_plan</w:t>
-      </w:r>
-      <w:proofErr w:type="spellEnd"/>
-      <w:r>
-        <w:rPr>
-          <w:rFonts w:ascii="Consolas" w:eastAsia="Times New Roman" w:hAnsi="Consolas" w:cs="Times New Roman"/>
-          <w:color w:val="D4D4D4"/>
-          <w:sz w:val="21"/>
-          <w:szCs w:val="21"/>
-          <w:lang w:eastAsia="es-ES"/>
-        </w:rPr>
-        <w:t>(</w:t>
-      </w:r>
-      <w:proofErr w:type="spellStart"/>
-      <w:r>
-        <w:rPr>
-          <w:rFonts w:ascii="Consolas" w:eastAsia="Times New Roman" w:hAnsi="Consolas" w:cs="Times New Roman"/>
-          <w:color w:val="4EC9B0"/>
-          <w:sz w:val="21"/>
-          <w:szCs w:val="21"/>
-          <w:lang w:eastAsia="es-ES"/>
-        </w:rPr>
-        <w:t>models</w:t>
-      </w:r>
-      <w:r>
-        <w:rPr>
-          <w:rFonts w:ascii="Consolas" w:eastAsia="Times New Roman" w:hAnsi="Consolas" w:cs="Times New Roman"/>
-          <w:color w:val="D4D4D4"/>
-          <w:sz w:val="21"/>
-          <w:szCs w:val="21"/>
-          <w:lang w:eastAsia="es-ES"/>
-        </w:rPr>
-        <w:t>.</w:t>
-      </w:r>
-      <w:r>
-        <w:rPr>
-          <w:rFonts w:ascii="Consolas" w:eastAsia="Times New Roman" w:hAnsi="Consolas" w:cs="Times New Roman"/>
-          <w:color w:val="4EC9B0"/>
-          <w:sz w:val="21"/>
-          <w:szCs w:val="21"/>
-          <w:lang w:eastAsia="es-ES"/>
-        </w:rPr>
-        <w:t>Model</w:t>
-      </w:r>
-      <w:proofErr w:type="spellEnd"/>
-      <w:r>
-        <w:rPr>
-          <w:rFonts w:ascii="Consolas" w:eastAsia="Times New Roman" w:hAnsi="Consolas" w:cs="Times New Roman"/>
-          <w:color w:val="D4D4D4"/>
-          <w:sz w:val="21"/>
-          <w:szCs w:val="21"/>
-          <w:lang w:eastAsia="es-ES"/>
-        </w:rPr>
-        <w:t>):</w:t>
-      </w:r>
-    </w:p>
-    <w:p>
-      <w:pPr>
-        <w:shd w:val="clear" w:color="auto" w:fill="1E1E1E"/>
-        <w:spacing w:after="0" w:line="285" w:lineRule="atLeast"/>
-        <w:rPr>
-          <w:rFonts w:ascii="Consolas" w:eastAsia="Times New Roman" w:hAnsi="Consolas" w:cs="Times New Roman"/>
-          <w:color w:val="D4D4D4"/>
-          <w:sz w:val="21"/>
-          <w:szCs w:val="21"/>
-          <w:lang w:val="en-US" w:eastAsia="es-ES"/>
-        </w:rPr>
-      </w:pPr>
-      <w:r>
-        <w:rPr>
-          <w:rFonts w:ascii="Consolas" w:eastAsia="Times New Roman" w:hAnsi="Consolas" w:cs="Times New Roman"/>
-          <w:color w:val="D4D4D4"/>
-          <w:sz w:val="21"/>
-          <w:szCs w:val="21"/>
-          <w:lang w:eastAsia="es-ES"/>
-        </w:rPr>
-        <w:t>        </w:t>
-      </w:r>
-      <w:proofErr w:type="spellStart"/>
-      <w:r>
-        <w:rPr>
-          <w:rFonts w:ascii="Consolas" w:eastAsia="Times New Roman" w:hAnsi="Consolas" w:cs="Times New Roman"/>
-          <w:color w:val="D4D4D4"/>
-          <w:sz w:val="21"/>
-          <w:szCs w:val="21"/>
-          <w:lang w:val="en-US" w:eastAsia="es-ES"/>
-        </w:rPr>
-        <w:t>nombre_plan</w:t>
-      </w:r>
-      <w:proofErr w:type="spellEnd"/>
-      <w:r>
-        <w:rPr>
-          <w:rFonts w:ascii="Consolas" w:eastAsia="Times New Roman" w:hAnsi="Consolas" w:cs="Times New Roman"/>
-          <w:color w:val="D4D4D4"/>
-          <w:sz w:val="21"/>
-          <w:szCs w:val="21"/>
-          <w:lang w:val="en-US" w:eastAsia="es-ES"/>
-        </w:rPr>
-        <w:t>=</w:t>
-      </w:r>
-      <w:proofErr w:type="spellStart"/>
-      <w:proofErr w:type="gramStart"/>
-      <w:r>
-        <w:rPr>
-          <w:rFonts w:ascii="Consolas" w:eastAsia="Times New Roman" w:hAnsi="Consolas" w:cs="Times New Roman"/>
-          <w:color w:val="D4D4D4"/>
-          <w:sz w:val="21"/>
-          <w:szCs w:val="21"/>
-          <w:lang w:val="en-US" w:eastAsia="es-ES"/>
-        </w:rPr>
-        <w:t>models.CharField</w:t>
-      </w:r>
-      <w:proofErr w:type="spellEnd"/>
-      <w:r>
-        <w:rPr>
-          <w:rFonts w:ascii="Consolas" w:eastAsia="Times New Roman" w:hAnsi="Consolas" w:cs="Times New Roman"/>
-          <w:color w:val="D4D4D4"/>
-          <w:sz w:val="21"/>
-          <w:szCs w:val="21"/>
-          <w:lang w:val="en-US" w:eastAsia="es-ES"/>
-        </w:rPr>
-        <w:t>(</w:t>
-      </w:r>
-      <w:proofErr w:type="spellStart"/>
-      <w:proofErr w:type="gramEnd"/>
-      <w:r>
-        <w:rPr>
-          <w:rFonts w:ascii="Consolas" w:eastAsia="Times New Roman" w:hAnsi="Consolas" w:cs="Times New Roman"/>
-          <w:color w:val="9CDCFE"/>
-          <w:sz w:val="21"/>
-          <w:szCs w:val="21"/>
-          <w:lang w:val="en-US" w:eastAsia="es-ES"/>
-        </w:rPr>
-        <w:t>max_length</w:t>
-      </w:r>
-      <w:proofErr w:type="spellEnd"/>
-      <w:r>
-        <w:rPr>
-          <w:rFonts w:ascii="Consolas" w:eastAsia="Times New Roman" w:hAnsi="Consolas" w:cs="Times New Roman"/>
-          <w:color w:val="D4D4D4"/>
-          <w:sz w:val="21"/>
-          <w:szCs w:val="21"/>
-          <w:lang w:val="en-US" w:eastAsia="es-ES"/>
-        </w:rPr>
-        <w:t>=</w:t>
-      </w:r>
-      <w:r>
-        <w:rPr>
-          <w:rFonts w:ascii="Consolas" w:eastAsia="Times New Roman" w:hAnsi="Consolas" w:cs="Times New Roman"/>
-          <w:color w:val="B5CEA8"/>
-          <w:sz w:val="21"/>
-          <w:szCs w:val="21"/>
-          <w:lang w:val="en-US" w:eastAsia="es-ES"/>
-        </w:rPr>
-        <w:t>30</w:t>
-      </w:r>
-      <w:r>
-        <w:rPr>
-          <w:rFonts w:ascii="Consolas" w:eastAsia="Times New Roman" w:hAnsi="Consolas" w:cs="Times New Roman"/>
-          <w:color w:val="D4D4D4"/>
-          <w:sz w:val="21"/>
-          <w:szCs w:val="21"/>
-          <w:lang w:val="en-US" w:eastAsia="es-ES"/>
-        </w:rPr>
-        <w:t>)</w:t>
-      </w:r>
-    </w:p>
-    <w:p>
-      <w:pPr>
-        <w:shd w:val="clear" w:color="auto" w:fill="1E1E1E"/>
-        <w:spacing w:after="0" w:line="285" w:lineRule="atLeast"/>
-        <w:rPr>
-          <w:rFonts w:ascii="Consolas" w:eastAsia="Times New Roman" w:hAnsi="Consolas" w:cs="Times New Roman"/>
-          <w:color w:val="D4D4D4"/>
-          <w:sz w:val="21"/>
-          <w:szCs w:val="21"/>
-          <w:lang w:eastAsia="es-ES"/>
-        </w:rPr>
-      </w:pPr>
-      <w:r>
-        <w:rPr>
-          <w:rFonts w:ascii="Consolas" w:eastAsia="Times New Roman" w:hAnsi="Consolas" w:cs="Times New Roman"/>
-          <w:color w:val="D4D4D4"/>
-          <w:sz w:val="21"/>
-          <w:szCs w:val="21"/>
-          <w:lang w:val="en-US" w:eastAsia="es-ES"/>
-        </w:rPr>
-        <w:t>        </w:t>
-      </w:r>
-      <w:proofErr w:type="spellStart"/>
-      <w:r>
-        <w:rPr>
-          <w:rFonts w:ascii="Consolas" w:eastAsia="Times New Roman" w:hAnsi="Consolas" w:cs="Times New Roman"/>
-          <w:color w:val="D4D4D4"/>
-          <w:sz w:val="21"/>
-          <w:szCs w:val="21"/>
-          <w:lang w:eastAsia="es-ES"/>
-        </w:rPr>
-        <w:t>precio_plan</w:t>
-      </w:r>
-      <w:proofErr w:type="spellEnd"/>
-      <w:r>
-        <w:rPr>
-          <w:rFonts w:ascii="Consolas" w:eastAsia="Times New Roman" w:hAnsi="Consolas" w:cs="Times New Roman"/>
-          <w:color w:val="D4D4D4"/>
-          <w:sz w:val="21"/>
-          <w:szCs w:val="21"/>
-          <w:lang w:eastAsia="es-ES"/>
-        </w:rPr>
-        <w:t>=</w:t>
-      </w:r>
-      <w:proofErr w:type="spellStart"/>
-      <w:proofErr w:type="gramStart"/>
-      <w:r>
-        <w:rPr>
-          <w:rFonts w:ascii="Consolas" w:eastAsia="Times New Roman" w:hAnsi="Consolas" w:cs="Times New Roman"/>
-          <w:color w:val="D4D4D4"/>
-          <w:sz w:val="21"/>
-          <w:szCs w:val="21"/>
-          <w:lang w:eastAsia="es-ES"/>
-        </w:rPr>
-        <w:t>models.IntegerField</w:t>
-      </w:r>
-      <w:proofErr w:type="spellEnd"/>
-      <w:r>
-        <w:rPr>
-          <w:rFonts w:ascii="Consolas" w:eastAsia="Times New Roman" w:hAnsi="Consolas" w:cs="Times New Roman"/>
-          <w:color w:val="D4D4D4"/>
-          <w:sz w:val="21"/>
-          <w:szCs w:val="21"/>
-          <w:lang w:eastAsia="es-ES"/>
-        </w:rPr>
-        <w:t>(</w:t>
-      </w:r>
-      <w:proofErr w:type="spellStart"/>
-      <w:proofErr w:type="gramEnd"/>
-      <w:r>
-        <w:rPr>
-          <w:rFonts w:ascii="Consolas" w:eastAsia="Times New Roman" w:hAnsi="Consolas" w:cs="Times New Roman"/>
-          <w:color w:val="9CDCFE"/>
-          <w:sz w:val="21"/>
-          <w:szCs w:val="21"/>
-          <w:lang w:eastAsia="es-ES"/>
-        </w:rPr>
-        <w:t>max_length</w:t>
-      </w:r>
-      <w:proofErr w:type="spellEnd"/>
-      <w:r>
-        <w:rPr>
-          <w:rFonts w:ascii="Consolas" w:eastAsia="Times New Roman" w:hAnsi="Consolas" w:cs="Times New Roman"/>
-          <w:color w:val="D4D4D4"/>
-          <w:sz w:val="21"/>
-          <w:szCs w:val="21"/>
-          <w:lang w:eastAsia="es-ES"/>
-        </w:rPr>
-        <w:t>=</w:t>
-      </w:r>
-      <w:r>
-        <w:rPr>
-          <w:rFonts w:ascii="Consolas" w:eastAsia="Times New Roman" w:hAnsi="Consolas" w:cs="Times New Roman"/>
-          <w:color w:val="B5CEA8"/>
-          <w:sz w:val="21"/>
-          <w:szCs w:val="21"/>
-          <w:lang w:eastAsia="es-ES"/>
-        </w:rPr>
-        <w:t>5</w:t>
-      </w:r>
-      <w:r>
-        <w:rPr>
-          <w:rFonts w:ascii="Consolas" w:eastAsia="Times New Roman" w:hAnsi="Consolas" w:cs="Times New Roman"/>
-          <w:color w:val="D4D4D4"/>
-          <w:sz w:val="21"/>
-          <w:szCs w:val="21"/>
-          <w:lang w:eastAsia="es-ES"/>
-        </w:rPr>
-        <w:t>)</w:t>
-      </w:r>
-    </w:p>
-    <w:p>
-      <w:pPr>
-        <w:shd w:val="clear" w:color="auto" w:fill="1E1E1E"/>
-        <w:spacing w:after="0" w:line="285" w:lineRule="atLeast"/>
-        <w:rPr>
-          <w:rFonts w:ascii="Consolas" w:eastAsia="Times New Roman" w:hAnsi="Consolas" w:cs="Times New Roman"/>
-          <w:color w:val="D4D4D4"/>
-          <w:sz w:val="21"/>
-          <w:szCs w:val="21"/>
-          <w:lang w:eastAsia="es-ES"/>
-        </w:rPr>
-      </w:pPr>
-      <w:r>
-        <w:rPr>
-          <w:rFonts w:ascii="Consolas" w:eastAsia="Times New Roman" w:hAnsi="Consolas" w:cs="Times New Roman"/>
-          <w:color w:val="D4D4D4"/>
-          <w:sz w:val="21"/>
-          <w:szCs w:val="21"/>
-          <w:lang w:eastAsia="es-ES"/>
-        </w:rPr>
-        <w:t>        </w:t>
-      </w:r>
-      <w:proofErr w:type="spellStart"/>
-      <w:r>
-        <w:rPr>
-          <w:rFonts w:ascii="Consolas" w:eastAsia="Times New Roman" w:hAnsi="Consolas" w:cs="Times New Roman"/>
-          <w:color w:val="D4D4D4"/>
-          <w:sz w:val="21"/>
-          <w:szCs w:val="21"/>
-          <w:lang w:eastAsia="es-ES"/>
-        </w:rPr>
-        <w:t>fecha_inicio</w:t>
-      </w:r>
-      <w:proofErr w:type="spellEnd"/>
-      <w:r>
-        <w:rPr>
-          <w:rFonts w:ascii="Consolas" w:eastAsia="Times New Roman" w:hAnsi="Consolas" w:cs="Times New Roman"/>
-          <w:color w:val="D4D4D4"/>
-          <w:sz w:val="21"/>
-          <w:szCs w:val="21"/>
-          <w:lang w:eastAsia="es-ES"/>
-        </w:rPr>
-        <w:t>=</w:t>
-      </w:r>
-      <w:proofErr w:type="spellStart"/>
-      <w:proofErr w:type="gramStart"/>
-      <w:r>
-        <w:rPr>
-          <w:rFonts w:ascii="Consolas" w:eastAsia="Times New Roman" w:hAnsi="Consolas" w:cs="Times New Roman"/>
-          <w:color w:val="D4D4D4"/>
-          <w:sz w:val="21"/>
-          <w:szCs w:val="21"/>
-          <w:lang w:eastAsia="es-ES"/>
-        </w:rPr>
-        <w:t>models.DateField</w:t>
-      </w:r>
-      <w:proofErr w:type="spellEnd"/>
-      <w:r>
-        <w:rPr>
-          <w:rFonts w:ascii="Consolas" w:eastAsia="Times New Roman" w:hAnsi="Consolas" w:cs="Times New Roman"/>
-          <w:color w:val="D4D4D4"/>
-          <w:sz w:val="21"/>
-          <w:szCs w:val="21"/>
-          <w:lang w:eastAsia="es-ES"/>
-        </w:rPr>
-        <w:t>()</w:t>
-      </w:r>
-      <w:proofErr w:type="gramEnd"/>
-    </w:p>
-    <w:p>
-      <w:pPr>
-        <w:shd w:val="clear" w:color="auto" w:fill="1E1E1E"/>
-        <w:spacing w:after="0" w:line="285" w:lineRule="atLeast"/>
-        <w:rPr>
-          <w:rFonts w:ascii="Consolas" w:eastAsia="Times New Roman" w:hAnsi="Consolas" w:cs="Times New Roman"/>
-          <w:color w:val="D4D4D4"/>
-          <w:sz w:val="21"/>
-          <w:szCs w:val="21"/>
-          <w:lang w:eastAsia="es-ES"/>
-        </w:rPr>
-      </w:pPr>
-      <w:r>
-        <w:rPr>
-          <w:rFonts w:ascii="Consolas" w:eastAsia="Times New Roman" w:hAnsi="Consolas" w:cs="Times New Roman"/>
-          <w:color w:val="D4D4D4"/>
-          <w:sz w:val="21"/>
-          <w:szCs w:val="21"/>
-          <w:lang w:eastAsia="es-ES"/>
-        </w:rPr>
-        <w:t>        </w:t>
-      </w:r>
-      <w:proofErr w:type="spellStart"/>
-      <w:r>
-        <w:rPr>
-          <w:rFonts w:ascii="Consolas" w:eastAsia="Times New Roman" w:hAnsi="Consolas" w:cs="Times New Roman"/>
-          <w:color w:val="D4D4D4"/>
-          <w:sz w:val="21"/>
-          <w:szCs w:val="21"/>
-          <w:lang w:eastAsia="es-ES"/>
-        </w:rPr>
-        <w:t>fecha_termino</w:t>
-      </w:r>
-      <w:proofErr w:type="spellEnd"/>
-      <w:r>
-        <w:rPr>
-          <w:rFonts w:ascii="Consolas" w:eastAsia="Times New Roman" w:hAnsi="Consolas" w:cs="Times New Roman"/>
-          <w:color w:val="D4D4D4"/>
-          <w:sz w:val="21"/>
-          <w:szCs w:val="21"/>
-          <w:lang w:eastAsia="es-ES"/>
-        </w:rPr>
-        <w:t>=</w:t>
-      </w:r>
-      <w:proofErr w:type="spellStart"/>
-      <w:proofErr w:type="gramStart"/>
-      <w:r>
-        <w:rPr>
-          <w:rFonts w:ascii="Consolas" w:eastAsia="Times New Roman" w:hAnsi="Consolas" w:cs="Times New Roman"/>
-          <w:color w:val="D4D4D4"/>
-          <w:sz w:val="21"/>
-          <w:szCs w:val="21"/>
-          <w:lang w:eastAsia="es-ES"/>
-        </w:rPr>
-        <w:t>models.DateField</w:t>
-      </w:r>
-      <w:proofErr w:type="spellEnd"/>
-      <w:r>
-        <w:rPr>
-          <w:rFonts w:ascii="Consolas" w:eastAsia="Times New Roman" w:hAnsi="Consolas" w:cs="Times New Roman"/>
-          <w:color w:val="D4D4D4"/>
-          <w:sz w:val="21"/>
-          <w:szCs w:val="21"/>
-          <w:lang w:eastAsia="es-ES"/>
-        </w:rPr>
-        <w:t>()</w:t>
-      </w:r>
-      <w:proofErr w:type="gramEnd"/>
-    </w:p>
-    <w:p>
-      <w:pPr>
-        <w:jc w:val="both"/>
-        <w:rPr>
-          <w:i/>
-          <w:sz w:val="30"/>
-          <w:szCs w:val="30"/>
-        </w:rPr>
-      </w:pPr>
-    </w:p>
-    <w:p>
-      <w:pPr>
-        <w:jc w:val="both"/>
       </w:pPr>
       <w:proofErr w:type="gramStart"/>
       <w:r>
@@ -6422,6 +5556,7 @@
           <w:noProof/>
           <w:lang w:eastAsia="es-ES"/>
         </w:rPr>
+        <w:lastRenderedPageBreak/>
         <w:drawing>
           <wp:inline distT="0" distB="0" distL="0" distR="0" wp14:anchorId="519F56A5" wp14:editId="6E6D8CAA">
             <wp:extent cx="4401820" cy="2691993"/>
@@ -6561,7 +5696,6 @@
         <w:jc w:val="both"/>
       </w:pPr>
       <w:r>
-        <w:lastRenderedPageBreak/>
         <w:t xml:space="preserve">(prueba_2) PS C:\solemne_2\claviste_v&gt; python manage.py </w:t>
       </w:r>
       <w:proofErr w:type="spellStart"/>
@@ -6739,11 +5873,24 @@
     </w:p>
     <w:p>
       <w:pPr>
+        <w:jc w:val="both"/>
+      </w:pPr>
+    </w:p>
+    <w:p>
+      <w:pPr>
+        <w:jc w:val="both"/>
+      </w:pPr>
+    </w:p>
+    <w:p>
+      <w:pPr>
+        <w:pStyle w:val="Ttulo1"/>
         <w:jc w:val="center"/>
       </w:pPr>
+      <w:bookmarkStart w:id="3" w:name="_Toc55470344"/>
       <w:r>
         <w:t>CREACION DE CRUD PARA LAS TABLAS CREADAS</w:t>
       </w:r>
+      <w:bookmarkEnd w:id="3"/>
     </w:p>
     <w:p>
       <w:pPr>
@@ -6770,7 +5917,6 @@
           <w:noProof/>
           <w:lang w:eastAsia="es-ES"/>
         </w:rPr>
-        <w:lastRenderedPageBreak/>
         <w:drawing>
           <wp:inline distT="0" distB="0" distL="0" distR="0" wp14:anchorId="6FC5F83D" wp14:editId="71660CBB">
             <wp:extent cx="4476902" cy="2390923"/>
@@ -6813,6 +5959,7 @@
         <w:jc w:val="both"/>
       </w:pPr>
       <w:r>
+        <w:lastRenderedPageBreak/>
         <w:t>Guardar y levantar el servidor</w:t>
       </w:r>
     </w:p>
@@ -6859,8 +6006,8 @@
         </w:rPr>
         <w:drawing>
           <wp:inline distT="0" distB="0" distL="0" distR="0" wp14:anchorId="1203DC83" wp14:editId="63915A0B">
-            <wp:extent cx="5398617" cy="2114093"/>
-            <wp:effectExtent l="0" t="0" r="0" b="635"/>
+            <wp:extent cx="4242816" cy="1661482"/>
+            <wp:effectExtent l="0" t="0" r="5715" b="0"/>
             <wp:docPr id="44" name="Imagen 44"/>
             <wp:cNvGraphicFramePr>
               <a:graphicFrameLocks xmlns:a="http://schemas.openxmlformats.org/drawingml/2006/main" noChangeAspect="1"/>
@@ -6880,7 +6027,7 @@
                   <pic:spPr bwMode="auto">
                     <a:xfrm>
                       <a:off x="0" y="0"/>
-                      <a:ext cx="5400040" cy="2114650"/>
+                      <a:ext cx="4243934" cy="1661920"/>
                     </a:xfrm>
                     <a:prstGeom prst="rect">
                       <a:avLst/>
@@ -6926,8 +6073,8 @@
         </w:rPr>
         <w:drawing>
           <wp:inline distT="0" distB="0" distL="0" distR="0" wp14:anchorId="4B12C9C7" wp14:editId="0629D0A8">
-            <wp:extent cx="5400040" cy="2047469"/>
-            <wp:effectExtent l="0" t="0" r="0" b="0"/>
+            <wp:extent cx="4242816" cy="1608698"/>
+            <wp:effectExtent l="0" t="0" r="5715" b="0"/>
             <wp:docPr id="36" name="Imagen 36"/>
             <wp:cNvGraphicFramePr>
               <a:graphicFrameLocks xmlns:a="http://schemas.openxmlformats.org/drawingml/2006/main" noChangeAspect="1"/>
@@ -6948,7 +6095,7 @@
                   <pic:spPr>
                     <a:xfrm>
                       <a:off x="0" y="0"/>
-                      <a:ext cx="5400040" cy="2047469"/>
+                      <a:ext cx="4243934" cy="1609122"/>
                     </a:xfrm>
                     <a:prstGeom prst="rect">
                       <a:avLst/>
@@ -6965,8 +6112,12 @@
       <w:pPr>
         <w:jc w:val="both"/>
       </w:pPr>
-      <w:r>
-        <w:lastRenderedPageBreak/>
+    </w:p>
+    <w:p>
+      <w:pPr>
+        <w:jc w:val="both"/>
+      </w:pPr>
+      <w:r>
         <w:t>Queda de la siguiente manera</w:t>
       </w:r>
     </w:p>
@@ -7015,8 +6166,6 @@
           </wp:inline>
         </w:drawing>
       </w:r>
-      <w:bookmarkStart w:id="0" w:name="_GoBack"/>
-      <w:bookmarkEnd w:id="0"/>
     </w:p>
     <w:p>
       <w:pPr>
@@ -7042,6 +6191,7 @@
         <w:jc w:val="both"/>
       </w:pPr>
       <w:r>
+        <w:lastRenderedPageBreak/>
         <w:t>(prueba_2) PS C:\solemne_2\claviste_v&gt; git commit -</w:t>
       </w:r>
       <w:proofErr w:type="spellStart"/>
@@ -7256,14 +6406,24 @@
       <w:pPr>
         <w:jc w:val="both"/>
       </w:pPr>
+    </w:p>
+    <w:p>
+      <w:pPr>
+        <w:jc w:val="both"/>
+      </w:pPr>
+    </w:p>
+    <w:p>
+      <w:pPr>
+        <w:jc w:val="both"/>
+      </w:pPr>
+    </w:p>
+    <w:p>
+      <w:pPr>
+        <w:jc w:val="both"/>
+      </w:pPr>
       <w:r>
         <w:t>Nuevo</w:t>
       </w:r>
-    </w:p>
-    <w:p>
-      <w:pPr>
-        <w:jc w:val="both"/>
-      </w:pPr>
     </w:p>
     <w:p>
       <w:pPr>
@@ -7274,7 +6434,6 @@
           <w:noProof/>
           <w:lang w:eastAsia="es-ES"/>
         </w:rPr>
-        <w:lastRenderedPageBreak/>
         <w:drawing>
           <wp:inline distT="0" distB="0" distL="0" distR="0" wp14:anchorId="02B8ED30" wp14:editId="5968AFF8">
             <wp:extent cx="3934795" cy="1901952"/>
@@ -7314,9 +6473,143 @@
     </w:p>
     <w:p>
       <w:pPr>
-        <w:jc w:val="both"/>
-      </w:pPr>
-    </w:p>
+        <w:pStyle w:val="Ttulo1"/>
+        <w:jc w:val="center"/>
+      </w:pPr>
+      <w:bookmarkStart w:id="4" w:name="_Toc55469915"/>
+      <w:bookmarkStart w:id="5" w:name="_Toc55470345"/>
+      <w:r>
+        <w:lastRenderedPageBreak/>
+        <w:t>IMPLEMENTACION DE CASILLAS DE BUSQUEDA</w:t>
+      </w:r>
+      <w:bookmarkEnd w:id="4"/>
+      <w:bookmarkEnd w:id="5"/>
+    </w:p>
+    <w:p/>
+    <w:p>
+      <w:pPr>
+        <w:jc w:val="both"/>
+      </w:pPr>
+      <w:r>
+        <w:t>Paso 1: agregar comando search_fields y agregar los nombre de las columnas</w:t>
+      </w:r>
+    </w:p>
+    <w:p>
+      <w:pPr>
+        <w:jc w:val="both"/>
+      </w:pPr>
+    </w:p>
+    <w:p>
+      <w:pPr>
+        <w:jc w:val="both"/>
+      </w:pPr>
+      <w:r>
+        <w:rPr>
+          <w:noProof/>
+          <w:lang w:eastAsia="es-ES"/>
+        </w:rPr>
+        <w:drawing>
+          <wp:inline distT="0" distB="0" distL="0" distR="0" wp14:anchorId="454BB7A8" wp14:editId="1169F144">
+            <wp:extent cx="5400040" cy="2361525"/>
+            <wp:effectExtent l="0" t="0" r="0" b="1270"/>
+            <wp:docPr id="51" name="Imagen 51"/>
+            <wp:cNvGraphicFramePr>
+              <a:graphicFrameLocks xmlns:a="http://schemas.openxmlformats.org/drawingml/2006/main" noChangeAspect="1"/>
+            </wp:cNvGraphicFramePr>
+            <a:graphic xmlns:a="http://schemas.openxmlformats.org/drawingml/2006/main">
+              <a:graphicData uri="http://schemas.openxmlformats.org/drawingml/2006/picture">
+                <pic:pic xmlns:pic="http://schemas.openxmlformats.org/drawingml/2006/picture">
+                  <pic:nvPicPr>
+                    <pic:cNvPr id="0" name=""/>
+                    <pic:cNvPicPr/>
+                  </pic:nvPicPr>
+                  <pic:blipFill>
+                    <a:blip r:embed="rId53"/>
+                    <a:stretch>
+                      <a:fillRect/>
+                    </a:stretch>
+                  </pic:blipFill>
+                  <pic:spPr>
+                    <a:xfrm>
+                      <a:off x="0" y="0"/>
+                      <a:ext cx="5400040" cy="2361525"/>
+                    </a:xfrm>
+                    <a:prstGeom prst="rect">
+                      <a:avLst/>
+                    </a:prstGeom>
+                  </pic:spPr>
+                </pic:pic>
+              </a:graphicData>
+            </a:graphic>
+          </wp:inline>
+        </w:drawing>
+      </w:r>
+    </w:p>
+    <w:p>
+      <w:r>
+        <w:t>Paso 2: guardar los cambios y levantar el servidor</w:t>
+      </w:r>
+    </w:p>
+    <w:p>
+      <w:proofErr w:type="spellStart"/>
+      <w:r>
+        <w:t>Quedara</w:t>
+      </w:r>
+      <w:proofErr w:type="spellEnd"/>
+      <w:r>
+        <w:t xml:space="preserve"> de esta manera</w:t>
+      </w:r>
+    </w:p>
+    <w:p/>
+    <w:p>
+      <w:r>
+        <w:rPr>
+          <w:noProof/>
+          <w:lang w:eastAsia="es-ES"/>
+        </w:rPr>
+        <w:drawing>
+          <wp:inline distT="0" distB="0" distL="0" distR="0" wp14:anchorId="1EC951F7" wp14:editId="707F65DF">
+            <wp:extent cx="5400040" cy="1385754"/>
+            <wp:effectExtent l="0" t="0" r="0" b="5080"/>
+            <wp:docPr id="52" name="Imagen 52"/>
+            <wp:cNvGraphicFramePr>
+              <a:graphicFrameLocks xmlns:a="http://schemas.openxmlformats.org/drawingml/2006/main" noChangeAspect="1"/>
+            </wp:cNvGraphicFramePr>
+            <a:graphic xmlns:a="http://schemas.openxmlformats.org/drawingml/2006/main">
+              <a:graphicData uri="http://schemas.openxmlformats.org/drawingml/2006/picture">
+                <pic:pic xmlns:pic="http://schemas.openxmlformats.org/drawingml/2006/picture">
+                  <pic:nvPicPr>
+                    <pic:cNvPr id="0" name=""/>
+                    <pic:cNvPicPr/>
+                  </pic:nvPicPr>
+                  <pic:blipFill>
+                    <a:blip r:embed="rId54"/>
+                    <a:stretch>
+                      <a:fillRect/>
+                    </a:stretch>
+                  </pic:blipFill>
+                  <pic:spPr>
+                    <a:xfrm>
+                      <a:off x="0" y="0"/>
+                      <a:ext cx="5400040" cy="1385754"/>
+                    </a:xfrm>
+                    <a:prstGeom prst="rect">
+                      <a:avLst/>
+                    </a:prstGeom>
+                  </pic:spPr>
+                </pic:pic>
+              </a:graphicData>
+            </a:graphic>
+          </wp:inline>
+        </w:drawing>
+      </w:r>
+    </w:p>
+    <w:p/>
+    <w:p>
+      <w:bookmarkStart w:id="6" w:name="_GoBack"/>
+      <w:bookmarkEnd w:id="6"/>
+    </w:p>
+    <w:p/>
     <w:p>
       <w:pPr>
         <w:jc w:val="both"/>
@@ -7328,7 +6621,7 @@
       </w:pPr>
     </w:p>
     <w:sectPr>
-      <w:headerReference w:type="default" r:id="rId53"/>
+      <w:headerReference w:type="default" r:id="rId55"/>
       <w:pgSz w:w="11906" w:h="16838"/>
       <w:pgMar w:top="1417" w:right="1701" w:bottom="1417" w:left="1701" w:header="708" w:footer="708" w:gutter="0"/>
       <w:cols w:space="708"/>
@@ -7418,7 +6711,7 @@
           <w:rPr>
             <w:noProof/>
           </w:rPr>
-          <w:t>16</w:t>
+          <w:t>17</w:t>
         </w:r>
         <w:r>
           <w:fldChar w:fldCharType="end"/>
@@ -7908,7 +7201,6 @@
     <w:basedOn w:val="Ttulo1"/>
     <w:next w:val="Normal"/>
     <w:uiPriority w:val="39"/>
-    <w:semiHidden/>
     <w:unhideWhenUsed/>
     <w:qFormat/>
     <w:rsid w:val="0022581F"/>
@@ -7979,6 +7271,45 @@
     <w:rPr>
       <w:rFonts w:eastAsiaTheme="minorEastAsia"/>
       <w:lang w:eastAsia="es-ES"/>
+    </w:rPr>
+  </w:style>
+  <w:style w:type="paragraph" w:styleId="Ttulo">
+    <w:name w:val="Title"/>
+    <w:basedOn w:val="Normal"/>
+    <w:next w:val="Normal"/>
+    <w:link w:val="TtuloCar"/>
+    <w:uiPriority w:val="10"/>
+    <w:qFormat/>
+    <w:rsid w:val="00BC4282"/>
+    <w:pPr>
+      <w:pBdr>
+        <w:bottom w:val="single" w:sz="8" w:space="4" w:color="4F81BD" w:themeColor="accent1"/>
+      </w:pBdr>
+      <w:spacing w:after="300" w:line="240" w:lineRule="auto"/>
+      <w:contextualSpacing/>
+    </w:pPr>
+    <w:rPr>
+      <w:rFonts w:asciiTheme="majorHAnsi" w:eastAsiaTheme="majorEastAsia" w:hAnsiTheme="majorHAnsi" w:cstheme="majorBidi"/>
+      <w:color w:val="17365D" w:themeColor="text2" w:themeShade="BF"/>
+      <w:spacing w:val="5"/>
+      <w:kern w:val="28"/>
+      <w:sz w:val="52"/>
+      <w:szCs w:val="52"/>
+    </w:rPr>
+  </w:style>
+  <w:style w:type="character" w:customStyle="1" w:styleId="TtuloCar">
+    <w:name w:val="Título Car"/>
+    <w:basedOn w:val="Fuentedeprrafopredeter"/>
+    <w:link w:val="Ttulo"/>
+    <w:uiPriority w:val="10"/>
+    <w:rsid w:val="00BC4282"/>
+    <w:rPr>
+      <w:rFonts w:asciiTheme="majorHAnsi" w:eastAsiaTheme="majorEastAsia" w:hAnsiTheme="majorHAnsi" w:cstheme="majorBidi"/>
+      <w:color w:val="17365D" w:themeColor="text2" w:themeShade="BF"/>
+      <w:spacing w:val="5"/>
+      <w:kern w:val="28"/>
+      <w:sz w:val="52"/>
+      <w:szCs w:val="52"/>
     </w:rPr>
   </w:style>
 </w:styles>
@@ -8338,7 +7669,6 @@
     <w:basedOn w:val="Ttulo1"/>
     <w:next w:val="Normal"/>
     <w:uiPriority w:val="39"/>
-    <w:semiHidden/>
     <w:unhideWhenUsed/>
     <w:qFormat/>
     <w:rsid w:val="0022581F"/>
@@ -8409,6 +7739,45 @@
     <w:rPr>
       <w:rFonts w:eastAsiaTheme="minorEastAsia"/>
       <w:lang w:eastAsia="es-ES"/>
+    </w:rPr>
+  </w:style>
+  <w:style w:type="paragraph" w:styleId="Ttulo">
+    <w:name w:val="Title"/>
+    <w:basedOn w:val="Normal"/>
+    <w:next w:val="Normal"/>
+    <w:link w:val="TtuloCar"/>
+    <w:uiPriority w:val="10"/>
+    <w:qFormat/>
+    <w:rsid w:val="00BC4282"/>
+    <w:pPr>
+      <w:pBdr>
+        <w:bottom w:val="single" w:sz="8" w:space="4" w:color="4F81BD" w:themeColor="accent1"/>
+      </w:pBdr>
+      <w:spacing w:after="300" w:line="240" w:lineRule="auto"/>
+      <w:contextualSpacing/>
+    </w:pPr>
+    <w:rPr>
+      <w:rFonts w:asciiTheme="majorHAnsi" w:eastAsiaTheme="majorEastAsia" w:hAnsiTheme="majorHAnsi" w:cstheme="majorBidi"/>
+      <w:color w:val="17365D" w:themeColor="text2" w:themeShade="BF"/>
+      <w:spacing w:val="5"/>
+      <w:kern w:val="28"/>
+      <w:sz w:val="52"/>
+      <w:szCs w:val="52"/>
+    </w:rPr>
+  </w:style>
+  <w:style w:type="character" w:customStyle="1" w:styleId="TtuloCar">
+    <w:name w:val="Título Car"/>
+    <w:basedOn w:val="Fuentedeprrafopredeter"/>
+    <w:link w:val="Ttulo"/>
+    <w:uiPriority w:val="10"/>
+    <w:rsid w:val="00BC4282"/>
+    <w:rPr>
+      <w:rFonts w:asciiTheme="majorHAnsi" w:eastAsiaTheme="majorEastAsia" w:hAnsiTheme="majorHAnsi" w:cstheme="majorBidi"/>
+      <w:color w:val="17365D" w:themeColor="text2" w:themeShade="BF"/>
+      <w:spacing w:val="5"/>
+      <w:kern w:val="28"/>
+      <w:sz w:val="52"/>
+      <w:szCs w:val="52"/>
     </w:rPr>
   </w:style>
 </w:styles>
@@ -8704,7 +8073,7 @@
 </file>
 
 <file path=customXml/itemProps1.xml><?xml version="1.0" encoding="utf-8"?>
-<ds:datastoreItem xmlns:ds="http://schemas.openxmlformats.org/officeDocument/2006/customXml" ds:itemID="{1F501813-89B3-4DF4-87DF-A24016FD631C}">
+<ds:datastoreItem xmlns:ds="http://schemas.openxmlformats.org/officeDocument/2006/customXml" ds:itemID="{2048D8A1-9815-43EA-B95C-07C7B20B1FC3}">
   <ds:schemaRefs>
     <ds:schemaRef ds:uri="http://schemas.openxmlformats.org/officeDocument/2006/bibliography"/>
   </ds:schemaRefs>

</xml_diff>

<commit_message>
actualizacion general pero sin cambios
</commit_message>
<xml_diff>
--- a/claviste_v/solemne2.docx
+++ b/claviste_v/solemne2.docx
@@ -238,21 +238,22 @@
     </w:p>
     <w:sdt>
       <w:sdtPr>
+        <w:rPr>
+          <w:rFonts w:asciiTheme="minorHAnsi" w:eastAsiaTheme="minorHAnsi" w:hAnsiTheme="minorHAnsi" w:cstheme="minorBidi"/>
+          <w:b w:val="0"/>
+          <w:bCs w:val="0"/>
+          <w:color w:val="auto"/>
+          <w:sz w:val="22"/>
+          <w:szCs w:val="22"/>
+          <w:lang w:eastAsia="en-US"/>
+        </w:rPr>
         <w:id w:val="706834647"/>
         <w:docPartObj>
           <w:docPartGallery w:val="Table of Contents"/>
           <w:docPartUnique/>
         </w:docPartObj>
       </w:sdtPr>
-      <w:sdtEndPr>
-        <w:rPr>
-          <w:rFonts w:asciiTheme="minorHAnsi" w:eastAsiaTheme="minorHAnsi" w:hAnsiTheme="minorHAnsi" w:cstheme="minorBidi"/>
-          <w:color w:val="auto"/>
-          <w:sz w:val="22"/>
-          <w:szCs w:val="22"/>
-          <w:lang w:eastAsia="en-US"/>
-        </w:rPr>
-      </w:sdtEndPr>
+      <w:sdtEndPr/>
       <w:sdtContent>
         <w:p>
           <w:pPr>
@@ -283,7 +284,7 @@
           <w:r>
             <w:fldChar w:fldCharType="separate"/>
           </w:r>
-          <w:hyperlink w:anchor="_Toc55470341" w:history="1">
+          <w:hyperlink w:anchor="_Toc55548171" w:history="1">
             <w:r>
               <w:rPr>
                 <w:rStyle w:val="Hipervnculo"/>
@@ -310,7 +311,7 @@
                 <w:noProof/>
                 <w:webHidden/>
               </w:rPr>
-              <w:instrText xml:space="preserve"> PAGEREF _Toc55470341 \h </w:instrText>
+              <w:instrText xml:space="preserve"> PAGEREF _Toc55548171 \h </w:instrText>
             </w:r>
             <w:r>
               <w:rPr>
@@ -353,7 +354,7 @@
               <w:lang w:eastAsia="es-ES"/>
             </w:rPr>
           </w:pPr>
-          <w:hyperlink w:anchor="_Toc55470342" w:history="1">
+          <w:hyperlink w:anchor="_Toc55548172" w:history="1">
             <w:r>
               <w:rPr>
                 <w:rStyle w:val="Hipervnculo"/>
@@ -380,7 +381,7 @@
                 <w:noProof/>
                 <w:webHidden/>
               </w:rPr>
-              <w:instrText xml:space="preserve"> PAGEREF _Toc55470342 \h </w:instrText>
+              <w:instrText xml:space="preserve"> PAGEREF _Toc55548172 \h </w:instrText>
             </w:r>
             <w:r>
               <w:rPr>
@@ -423,7 +424,7 @@
               <w:lang w:eastAsia="es-ES"/>
             </w:rPr>
           </w:pPr>
-          <w:hyperlink w:anchor="_Toc55470343" w:history="1">
+          <w:hyperlink w:anchor="_Toc55548173" w:history="1">
             <w:r>
               <w:rPr>
                 <w:rStyle w:val="Hipervnculo"/>
@@ -450,7 +451,7 @@
                 <w:noProof/>
                 <w:webHidden/>
               </w:rPr>
-              <w:instrText xml:space="preserve"> PAGEREF _Toc55470343 \h </w:instrText>
+              <w:instrText xml:space="preserve"> PAGEREF _Toc55548173 \h </w:instrText>
             </w:r>
             <w:r>
               <w:rPr>
@@ -493,7 +494,7 @@
               <w:lang w:eastAsia="es-ES"/>
             </w:rPr>
           </w:pPr>
-          <w:hyperlink w:anchor="_Toc55470344" w:history="1">
+          <w:hyperlink w:anchor="_Toc55548174" w:history="1">
             <w:r>
               <w:rPr>
                 <w:rStyle w:val="Hipervnculo"/>
@@ -520,7 +521,7 @@
                 <w:noProof/>
                 <w:webHidden/>
               </w:rPr>
-              <w:instrText xml:space="preserve"> PAGEREF _Toc55470344 \h </w:instrText>
+              <w:instrText xml:space="preserve"> PAGEREF _Toc55548174 \h </w:instrText>
             </w:r>
             <w:r>
               <w:rPr>
@@ -563,7 +564,7 @@
               <w:lang w:eastAsia="es-ES"/>
             </w:rPr>
           </w:pPr>
-          <w:hyperlink w:anchor="_Toc55470345" w:history="1">
+          <w:hyperlink w:anchor="_Toc55548175" w:history="1">
             <w:r>
               <w:rPr>
                 <w:rStyle w:val="Hipervnculo"/>
@@ -590,7 +591,7 @@
                 <w:noProof/>
                 <w:webHidden/>
               </w:rPr>
-              <w:instrText xml:space="preserve"> PAGEREF _Toc55470345 \h </w:instrText>
+              <w:instrText xml:space="preserve"> PAGEREF _Toc55548175 \h </w:instrText>
             </w:r>
             <w:r>
               <w:rPr>
@@ -622,6 +623,146 @@
           </w:hyperlink>
         </w:p>
         <w:p>
+          <w:pPr>
+            <w:pStyle w:val="TDC1"/>
+            <w:tabs>
+              <w:tab w:val="right" w:leader="dot" w:pos="8494"/>
+            </w:tabs>
+            <w:rPr>
+              <w:rFonts w:eastAsiaTheme="minorEastAsia"/>
+              <w:noProof/>
+              <w:lang w:eastAsia="es-ES"/>
+            </w:rPr>
+          </w:pPr>
+          <w:hyperlink w:anchor="_Toc55548176" w:history="1">
+            <w:r>
+              <w:rPr>
+                <w:rStyle w:val="Hipervnculo"/>
+                <w:noProof/>
+              </w:rPr>
+              <w:t>PRUEBAS UNITARIAS</w:t>
+            </w:r>
+            <w:r>
+              <w:rPr>
+                <w:noProof/>
+                <w:webHidden/>
+              </w:rPr>
+              <w:tab/>
+            </w:r>
+            <w:r>
+              <w:rPr>
+                <w:noProof/>
+                <w:webHidden/>
+              </w:rPr>
+              <w:fldChar w:fldCharType="begin"/>
+            </w:r>
+            <w:r>
+              <w:rPr>
+                <w:noProof/>
+                <w:webHidden/>
+              </w:rPr>
+              <w:instrText xml:space="preserve"> PAGEREF _Toc55548176 \h </w:instrText>
+            </w:r>
+            <w:r>
+              <w:rPr>
+                <w:noProof/>
+                <w:webHidden/>
+              </w:rPr>
+            </w:r>
+            <w:r>
+              <w:rPr>
+                <w:noProof/>
+                <w:webHidden/>
+              </w:rPr>
+              <w:fldChar w:fldCharType="separate"/>
+            </w:r>
+            <w:r>
+              <w:rPr>
+                <w:noProof/>
+                <w:webHidden/>
+              </w:rPr>
+              <w:t>18</w:t>
+            </w:r>
+            <w:r>
+              <w:rPr>
+                <w:noProof/>
+                <w:webHidden/>
+              </w:rPr>
+              <w:fldChar w:fldCharType="end"/>
+            </w:r>
+          </w:hyperlink>
+        </w:p>
+        <w:p>
+          <w:pPr>
+            <w:pStyle w:val="TDC1"/>
+            <w:tabs>
+              <w:tab w:val="right" w:leader="dot" w:pos="8494"/>
+            </w:tabs>
+            <w:rPr>
+              <w:rFonts w:eastAsiaTheme="minorEastAsia"/>
+              <w:noProof/>
+              <w:lang w:eastAsia="es-ES"/>
+            </w:rPr>
+          </w:pPr>
+          <w:hyperlink w:anchor="_Toc55548177" w:history="1">
+            <w:r>
+              <w:rPr>
+                <w:rStyle w:val="Hipervnculo"/>
+                <w:noProof/>
+              </w:rPr>
+              <w:t>CREACION DE API REST</w:t>
+            </w:r>
+            <w:r>
+              <w:rPr>
+                <w:noProof/>
+                <w:webHidden/>
+              </w:rPr>
+              <w:tab/>
+            </w:r>
+            <w:r>
+              <w:rPr>
+                <w:noProof/>
+                <w:webHidden/>
+              </w:rPr>
+              <w:fldChar w:fldCharType="begin"/>
+            </w:r>
+            <w:r>
+              <w:rPr>
+                <w:noProof/>
+                <w:webHidden/>
+              </w:rPr>
+              <w:instrText xml:space="preserve"> PAGEREF _Toc55548177 \h </w:instrText>
+            </w:r>
+            <w:r>
+              <w:rPr>
+                <w:noProof/>
+                <w:webHidden/>
+              </w:rPr>
+            </w:r>
+            <w:r>
+              <w:rPr>
+                <w:noProof/>
+                <w:webHidden/>
+              </w:rPr>
+              <w:fldChar w:fldCharType="separate"/>
+            </w:r>
+            <w:r>
+              <w:rPr>
+                <w:noProof/>
+                <w:webHidden/>
+              </w:rPr>
+              <w:t>19</w:t>
+            </w:r>
+            <w:r>
+              <w:rPr>
+                <w:noProof/>
+                <w:webHidden/>
+              </w:rPr>
+              <w:fldChar w:fldCharType="end"/>
+            </w:r>
+          </w:hyperlink>
+        </w:p>
+        <w:p>
           <w:r>
             <w:rPr>
               <w:b/>
@@ -781,7 +922,7 @@
         <w:pStyle w:val="Ttulo1"/>
         <w:jc w:val="center"/>
       </w:pPr>
-      <w:bookmarkStart w:id="0" w:name="_Toc55470341"/>
+      <w:bookmarkStart w:id="0" w:name="_Toc55548171"/>
       <w:r>
         <w:t>CREACION DE PROYECTO</w:t>
       </w:r>
@@ -1537,6 +1678,7 @@
           <w:sz w:val="30"/>
           <w:szCs w:val="30"/>
         </w:rPr>
+        <w:lastRenderedPageBreak/>
         <w:t>(prueba_2) PS C:\solemne_2&gt; prueba_2\Scripts\deactivate.bat</w:t>
       </w:r>
     </w:p>
@@ -2244,7 +2386,7 @@
         <w:pStyle w:val="Ttulo1"/>
         <w:jc w:val="center"/>
       </w:pPr>
-      <w:bookmarkStart w:id="1" w:name="_Toc55470342"/>
+      <w:bookmarkStart w:id="1" w:name="_Toc55548172"/>
       <w:r>
         <w:t xml:space="preserve">CREACION DE PROYECTO </w:t>
       </w:r>
@@ -4021,7 +4163,7 @@
       <w:pPr>
         <w:pStyle w:val="Ttulo1"/>
       </w:pPr>
-      <w:bookmarkStart w:id="2" w:name="_Toc55470343"/>
+      <w:bookmarkStart w:id="2" w:name="_Toc55548173"/>
       <w:r>
         <w:t>GUARDAR VERSIONES DEL PROYECTO EN GITHUB</w:t>
       </w:r>
@@ -5886,7 +6028,7 @@
         <w:pStyle w:val="Ttulo1"/>
         <w:jc w:val="center"/>
       </w:pPr>
-      <w:bookmarkStart w:id="3" w:name="_Toc55470344"/>
+      <w:bookmarkStart w:id="3" w:name="_Toc55548174"/>
       <w:r>
         <w:t>CREACION DE CRUD PARA LAS TABLAS CREADAS</w:t>
       </w:r>
@@ -6477,7 +6619,7 @@
         <w:jc w:val="center"/>
       </w:pPr>
       <w:bookmarkStart w:id="4" w:name="_Toc55469915"/>
-      <w:bookmarkStart w:id="5" w:name="_Toc55470345"/>
+      <w:bookmarkStart w:id="5" w:name="_Toc55548175"/>
       <w:r>
         <w:lastRenderedPageBreak/>
         <w:t>IMPLEMENTACION DE CASILLAS DE BUSQUEDA</w:t>
@@ -6605,23 +6747,632 @@
       </w:r>
     </w:p>
     <w:p/>
-    <w:p>
-      <w:bookmarkStart w:id="6" w:name="_GoBack"/>
+    <w:p/>
+    <w:p/>
+    <w:p/>
+    <w:p/>
+    <w:p/>
+    <w:p/>
+    <w:p/>
+    <w:p>
+      <w:pPr>
+        <w:pStyle w:val="Ttulo1"/>
+        <w:jc w:val="center"/>
+      </w:pPr>
+      <w:bookmarkStart w:id="6" w:name="_Toc55548176"/>
+      <w:r>
+        <w:lastRenderedPageBreak/>
+        <w:t>PRUEBAS UNITARIAS</w:t>
+      </w:r>
       <w:bookmarkEnd w:id="6"/>
     </w:p>
+    <w:p>
+      <w:pPr>
+        <w:jc w:val="both"/>
+      </w:pPr>
+    </w:p>
+    <w:p>
+      <w:pPr>
+        <w:jc w:val="both"/>
+      </w:pPr>
+      <w:r>
+        <w:t>Paso 1: Creación de clase para las pruebas unitarias.</w:t>
+      </w:r>
+    </w:p>
+    <w:p>
+      <w:pPr>
+        <w:jc w:val="both"/>
+      </w:pPr>
+      <w:r>
+        <w:rPr>
+          <w:noProof/>
+          <w:lang w:eastAsia="es-ES"/>
+        </w:rPr>
+        <w:drawing>
+          <wp:inline distT="0" distB="0" distL="0" distR="0" wp14:anchorId="375A38B1" wp14:editId="2E302E33">
+            <wp:extent cx="5400040" cy="3917748"/>
+            <wp:effectExtent l="0" t="0" r="0" b="6985"/>
+            <wp:docPr id="48" name="Imagen 48"/>
+            <wp:cNvGraphicFramePr>
+              <a:graphicFrameLocks xmlns:a="http://schemas.openxmlformats.org/drawingml/2006/main" noChangeAspect="1"/>
+            </wp:cNvGraphicFramePr>
+            <a:graphic xmlns:a="http://schemas.openxmlformats.org/drawingml/2006/main">
+              <a:graphicData uri="http://schemas.openxmlformats.org/drawingml/2006/picture">
+                <pic:pic xmlns:pic="http://schemas.openxmlformats.org/drawingml/2006/picture">
+                  <pic:nvPicPr>
+                    <pic:cNvPr id="0" name=""/>
+                    <pic:cNvPicPr/>
+                  </pic:nvPicPr>
+                  <pic:blipFill>
+                    <a:blip r:embed="rId55"/>
+                    <a:stretch>
+                      <a:fillRect/>
+                    </a:stretch>
+                  </pic:blipFill>
+                  <pic:spPr>
+                    <a:xfrm>
+                      <a:off x="0" y="0"/>
+                      <a:ext cx="5400040" cy="3917748"/>
+                    </a:xfrm>
+                    <a:prstGeom prst="rect">
+                      <a:avLst/>
+                    </a:prstGeom>
+                  </pic:spPr>
+                </pic:pic>
+              </a:graphicData>
+            </a:graphic>
+          </wp:inline>
+        </w:drawing>
+      </w:r>
+    </w:p>
+    <w:p>
+      <w:pPr>
+        <w:jc w:val="both"/>
+      </w:pPr>
+      <w:r>
+        <w:t>Paso2: Correr la pruebas con el siguiente comando</w:t>
+      </w:r>
+    </w:p>
+    <w:p>
+      <w:pPr>
+        <w:jc w:val="both"/>
+      </w:pPr>
+      <w:r>
+        <w:t>(prueba_2) PS C:\solemne_2\claviste_v&gt; python manage.py test</w:t>
+      </w:r>
+    </w:p>
+    <w:p>
+      <w:pPr>
+        <w:jc w:val="both"/>
+      </w:pPr>
+      <w:r>
+        <w:rPr>
+          <w:noProof/>
+          <w:lang w:eastAsia="es-ES"/>
+        </w:rPr>
+        <w:drawing>
+          <wp:inline distT="0" distB="0" distL="0" distR="0" wp14:anchorId="4F320417" wp14:editId="4CD3C0A5">
+            <wp:extent cx="4095132" cy="841248"/>
+            <wp:effectExtent l="0" t="0" r="635" b="0"/>
+            <wp:docPr id="49" name="Imagen 49"/>
+            <wp:cNvGraphicFramePr>
+              <a:graphicFrameLocks xmlns:a="http://schemas.openxmlformats.org/drawingml/2006/main" noChangeAspect="1"/>
+            </wp:cNvGraphicFramePr>
+            <a:graphic xmlns:a="http://schemas.openxmlformats.org/drawingml/2006/main">
+              <a:graphicData uri="http://schemas.openxmlformats.org/drawingml/2006/picture">
+                <pic:pic xmlns:pic="http://schemas.openxmlformats.org/drawingml/2006/picture">
+                  <pic:nvPicPr>
+                    <pic:cNvPr id="0" name=""/>
+                    <pic:cNvPicPr/>
+                  </pic:nvPicPr>
+                  <pic:blipFill>
+                    <a:blip r:embed="rId56"/>
+                    <a:stretch>
+                      <a:fillRect/>
+                    </a:stretch>
+                  </pic:blipFill>
+                  <pic:spPr>
+                    <a:xfrm>
+                      <a:off x="0" y="0"/>
+                      <a:ext cx="4095753" cy="841376"/>
+                    </a:xfrm>
+                    <a:prstGeom prst="rect">
+                      <a:avLst/>
+                    </a:prstGeom>
+                  </pic:spPr>
+                </pic:pic>
+              </a:graphicData>
+            </a:graphic>
+          </wp:inline>
+        </w:drawing>
+      </w:r>
+    </w:p>
+    <w:p>
+      <w:pPr>
+        <w:jc w:val="both"/>
+      </w:pPr>
+      <w:r>
+        <w:t>PRUEBA SIN ERROR</w:t>
+      </w:r>
+    </w:p>
+    <w:p>
+      <w:pPr>
+        <w:jc w:val="both"/>
+      </w:pPr>
+      <w:r>
+        <w:rPr>
+          <w:noProof/>
+          <w:lang w:eastAsia="es-ES"/>
+        </w:rPr>
+        <w:drawing>
+          <wp:inline distT="0" distB="0" distL="0" distR="0" wp14:anchorId="66E9AB9E" wp14:editId="607946B5">
+            <wp:extent cx="4302977" cy="1470355"/>
+            <wp:effectExtent l="0" t="0" r="2540" b="0"/>
+            <wp:docPr id="50" name="Imagen 50"/>
+            <wp:cNvGraphicFramePr>
+              <a:graphicFrameLocks xmlns:a="http://schemas.openxmlformats.org/drawingml/2006/main" noChangeAspect="1"/>
+            </wp:cNvGraphicFramePr>
+            <a:graphic xmlns:a="http://schemas.openxmlformats.org/drawingml/2006/main">
+              <a:graphicData uri="http://schemas.openxmlformats.org/drawingml/2006/picture">
+                <pic:pic xmlns:pic="http://schemas.openxmlformats.org/drawingml/2006/picture">
+                  <pic:nvPicPr>
+                    <pic:cNvPr id="0" name=""/>
+                    <pic:cNvPicPr/>
+                  </pic:nvPicPr>
+                  <pic:blipFill>
+                    <a:blip r:embed="rId57"/>
+                    <a:stretch>
+                      <a:fillRect/>
+                    </a:stretch>
+                  </pic:blipFill>
+                  <pic:spPr>
+                    <a:xfrm>
+                      <a:off x="0" y="0"/>
+                      <a:ext cx="4310209" cy="1472826"/>
+                    </a:xfrm>
+                    <a:prstGeom prst="rect">
+                      <a:avLst/>
+                    </a:prstGeom>
+                  </pic:spPr>
+                </pic:pic>
+              </a:graphicData>
+            </a:graphic>
+          </wp:inline>
+        </w:drawing>
+      </w:r>
+    </w:p>
+    <w:p>
+      <w:pPr>
+        <w:jc w:val="both"/>
+      </w:pPr>
+    </w:p>
+    <w:p>
+      <w:pPr>
+        <w:pStyle w:val="Ttulo1"/>
+        <w:jc w:val="center"/>
+      </w:pPr>
+      <w:bookmarkStart w:id="7" w:name="_Toc55548177"/>
+      <w:r>
+        <w:lastRenderedPageBreak/>
+        <w:t>CREACION DE API REST</w:t>
+      </w:r>
+      <w:bookmarkEnd w:id="7"/>
+    </w:p>
     <w:p/>
     <w:p>
-      <w:pPr>
-        <w:jc w:val="both"/>
-      </w:pPr>
-    </w:p>
-    <w:p>
-      <w:pPr>
-        <w:jc w:val="both"/>
-      </w:pPr>
+      <w:r>
+        <w:t>Paso 1: instalación del paquete API REST para django dentro de la aplicación</w:t>
+      </w:r>
+    </w:p>
+    <w:p>
+      <w:r>
+        <w:t xml:space="preserve">(prueba_2) PS C:\solemne_2\claviste_v&gt; pip install </w:t>
+      </w:r>
+      <w:proofErr w:type="spellStart"/>
+      <w:r>
+        <w:t>djangorestframework</w:t>
+      </w:r>
+      <w:proofErr w:type="spellEnd"/>
+    </w:p>
+    <w:p>
+      <w:r>
+        <w:rPr>
+          <w:noProof/>
+          <w:lang w:eastAsia="es-ES"/>
+        </w:rPr>
+        <w:drawing>
+          <wp:inline distT="0" distB="0" distL="0" distR="0" wp14:anchorId="1CFB10AF" wp14:editId="029E8268">
+            <wp:extent cx="5400040" cy="549902"/>
+            <wp:effectExtent l="0" t="0" r="0" b="3175"/>
+            <wp:docPr id="56" name="Imagen 56"/>
+            <wp:cNvGraphicFramePr>
+              <a:graphicFrameLocks xmlns:a="http://schemas.openxmlformats.org/drawingml/2006/main" noChangeAspect="1"/>
+            </wp:cNvGraphicFramePr>
+            <a:graphic xmlns:a="http://schemas.openxmlformats.org/drawingml/2006/main">
+              <a:graphicData uri="http://schemas.openxmlformats.org/drawingml/2006/picture">
+                <pic:pic xmlns:pic="http://schemas.openxmlformats.org/drawingml/2006/picture">
+                  <pic:nvPicPr>
+                    <pic:cNvPr id="0" name=""/>
+                    <pic:cNvPicPr/>
+                  </pic:nvPicPr>
+                  <pic:blipFill>
+                    <a:blip r:embed="rId58"/>
+                    <a:stretch>
+                      <a:fillRect/>
+                    </a:stretch>
+                  </pic:blipFill>
+                  <pic:spPr>
+                    <a:xfrm>
+                      <a:off x="0" y="0"/>
+                      <a:ext cx="5400040" cy="549902"/>
+                    </a:xfrm>
+                    <a:prstGeom prst="rect">
+                      <a:avLst/>
+                    </a:prstGeom>
+                  </pic:spPr>
+                </pic:pic>
+              </a:graphicData>
+            </a:graphic>
+          </wp:inline>
+        </w:drawing>
+      </w:r>
+    </w:p>
+    <w:p>
+      <w:r>
+        <w:t xml:space="preserve">Paso 2: </w:t>
+      </w:r>
+      <w:r>
+        <w:t xml:space="preserve">Definir la aplicación </w:t>
+      </w:r>
+      <w:proofErr w:type="spellStart"/>
+      <w:r>
+        <w:t>rest_framenwork</w:t>
+      </w:r>
+      <w:proofErr w:type="spellEnd"/>
+      <w:r>
+        <w:t xml:space="preserve"> en el archivo settings.py</w:t>
+      </w:r>
+    </w:p>
+    <w:p>
+      <w:r>
+        <w:rPr>
+          <w:noProof/>
+          <w:lang w:eastAsia="es-ES"/>
+        </w:rPr>
+        <w:drawing>
+          <wp:inline distT="0" distB="0" distL="0" distR="0" wp14:anchorId="6321BF9A" wp14:editId="0CD6C179">
+            <wp:extent cx="2648102" cy="1968548"/>
+            <wp:effectExtent l="0" t="0" r="0" b="0"/>
+            <wp:docPr id="57" name="Imagen 57"/>
+            <wp:cNvGraphicFramePr>
+              <a:graphicFrameLocks xmlns:a="http://schemas.openxmlformats.org/drawingml/2006/main" noChangeAspect="1"/>
+            </wp:cNvGraphicFramePr>
+            <a:graphic xmlns:a="http://schemas.openxmlformats.org/drawingml/2006/main">
+              <a:graphicData uri="http://schemas.openxmlformats.org/drawingml/2006/picture">
+                <pic:pic xmlns:pic="http://schemas.openxmlformats.org/drawingml/2006/picture">
+                  <pic:nvPicPr>
+                    <pic:cNvPr id="0" name=""/>
+                    <pic:cNvPicPr/>
+                  </pic:nvPicPr>
+                  <pic:blipFill>
+                    <a:blip r:embed="rId59"/>
+                    <a:stretch>
+                      <a:fillRect/>
+                    </a:stretch>
+                  </pic:blipFill>
+                  <pic:spPr>
+                    <a:xfrm>
+                      <a:off x="0" y="0"/>
+                      <a:ext cx="2647966" cy="1968447"/>
+                    </a:xfrm>
+                    <a:prstGeom prst="rect">
+                      <a:avLst/>
+                    </a:prstGeom>
+                  </pic:spPr>
+                </pic:pic>
+              </a:graphicData>
+            </a:graphic>
+          </wp:inline>
+        </w:drawing>
+      </w:r>
+    </w:p>
+    <w:p/>
+    <w:p>
+      <w:r>
+        <w:t xml:space="preserve">Paso </w:t>
+      </w:r>
+      <w:r>
+        <w:t>3</w:t>
+      </w:r>
+      <w:r>
+        <w:t xml:space="preserve">: Generar un archivo </w:t>
+      </w:r>
+      <w:r>
+        <w:t>dentro de la carpeta de cliente llamada serialaizers.py</w:t>
+      </w:r>
+    </w:p>
+    <w:p>
+      <w:pPr>
+        <w:pStyle w:val="Prrafodelista"/>
+        <w:numPr>
+          <w:ilvl w:val="0"/>
+          <w:numId w:val="2"/>
+        </w:numPr>
+      </w:pPr>
+      <w:r>
+        <w:t>hacer una clase nombrar según gusto o representatividad</w:t>
+      </w:r>
+    </w:p>
+    <w:p>
+      <w:pPr>
+        <w:pStyle w:val="Prrafodelista"/>
+        <w:numPr>
+          <w:ilvl w:val="0"/>
+          <w:numId w:val="2"/>
+        </w:numPr>
+      </w:pPr>
+      <w:r>
+        <w:t>hacer una sub clase llamada Meta</w:t>
+      </w:r>
+    </w:p>
+    <w:p>
+      <w:pPr>
+        <w:pStyle w:val="Prrafodelista"/>
+        <w:numPr>
+          <w:ilvl w:val="0"/>
+          <w:numId w:val="2"/>
+        </w:numPr>
+      </w:pPr>
+      <w:r>
+        <w:t xml:space="preserve">nombra una variable, que en este caso se llama model </w:t>
+      </w:r>
+      <w:proofErr w:type="spellStart"/>
+      <w:r>
+        <w:t>y</w:t>
+      </w:r>
+      <w:proofErr w:type="spellEnd"/>
+      <w:r>
+        <w:t xml:space="preserve"> igualarla a la tabla importada, que en este caso es regitro_cliente</w:t>
+      </w:r>
+    </w:p>
+    <w:p>
+      <w:pPr>
+        <w:pStyle w:val="Prrafodelista"/>
+        <w:numPr>
+          <w:ilvl w:val="0"/>
+          <w:numId w:val="2"/>
+        </w:numPr>
+      </w:pPr>
+      <w:r>
+        <w:t>usar variable fields e igualar con los nombres de columna exactos que tenga la tabla</w:t>
+      </w:r>
+    </w:p>
+    <w:p>
+      <w:r>
+        <w:rPr>
+          <w:noProof/>
+          <w:lang w:eastAsia="es-ES"/>
+        </w:rPr>
+        <w:drawing>
+          <wp:inline distT="0" distB="0" distL="0" distR="0" wp14:anchorId="7700A095" wp14:editId="78B2D557">
+            <wp:extent cx="5400040" cy="2047469"/>
+            <wp:effectExtent l="0" t="0" r="0" b="0"/>
+            <wp:docPr id="54" name="Imagen 54"/>
+            <wp:cNvGraphicFramePr>
+              <a:graphicFrameLocks xmlns:a="http://schemas.openxmlformats.org/drawingml/2006/main" noChangeAspect="1"/>
+            </wp:cNvGraphicFramePr>
+            <a:graphic xmlns:a="http://schemas.openxmlformats.org/drawingml/2006/main">
+              <a:graphicData uri="http://schemas.openxmlformats.org/drawingml/2006/picture">
+                <pic:pic xmlns:pic="http://schemas.openxmlformats.org/drawingml/2006/picture">
+                  <pic:nvPicPr>
+                    <pic:cNvPr id="0" name=""/>
+                    <pic:cNvPicPr/>
+                  </pic:nvPicPr>
+                  <pic:blipFill>
+                    <a:blip r:embed="rId60"/>
+                    <a:stretch>
+                      <a:fillRect/>
+                    </a:stretch>
+                  </pic:blipFill>
+                  <pic:spPr>
+                    <a:xfrm>
+                      <a:off x="0" y="0"/>
+                      <a:ext cx="5400040" cy="2047469"/>
+                    </a:xfrm>
+                    <a:prstGeom prst="rect">
+                      <a:avLst/>
+                    </a:prstGeom>
+                  </pic:spPr>
+                </pic:pic>
+              </a:graphicData>
+            </a:graphic>
+          </wp:inline>
+        </w:drawing>
+      </w:r>
+    </w:p>
+    <w:p/>
+    <w:p/>
+    <w:p>
+      <w:r>
+        <w:lastRenderedPageBreak/>
+        <w:t xml:space="preserve">Paso </w:t>
+      </w:r>
+      <w:r>
+        <w:t>4</w:t>
+      </w:r>
+      <w:r>
+        <w:t>: importar Bibliotecas y modelos. Generar una clase</w:t>
+      </w:r>
+      <w:r>
+        <w:t xml:space="preserve"> en el archivo views.py</w:t>
+      </w:r>
+    </w:p>
+    <w:p>
+      <w:r>
+        <w:rPr>
+          <w:noProof/>
+          <w:lang w:eastAsia="es-ES"/>
+        </w:rPr>
+        <w:drawing>
+          <wp:inline distT="0" distB="0" distL="0" distR="0" wp14:anchorId="456D25DF" wp14:editId="44A8E8BF">
+            <wp:extent cx="5400040" cy="1875778"/>
+            <wp:effectExtent l="0" t="0" r="0" b="0"/>
+            <wp:docPr id="55" name="Imagen 55"/>
+            <wp:cNvGraphicFramePr>
+              <a:graphicFrameLocks xmlns:a="http://schemas.openxmlformats.org/drawingml/2006/main" noChangeAspect="1"/>
+            </wp:cNvGraphicFramePr>
+            <a:graphic xmlns:a="http://schemas.openxmlformats.org/drawingml/2006/main">
+              <a:graphicData uri="http://schemas.openxmlformats.org/drawingml/2006/picture">
+                <pic:pic xmlns:pic="http://schemas.openxmlformats.org/drawingml/2006/picture">
+                  <pic:nvPicPr>
+                    <pic:cNvPr id="0" name=""/>
+                    <pic:cNvPicPr/>
+                  </pic:nvPicPr>
+                  <pic:blipFill>
+                    <a:blip r:embed="rId61"/>
+                    <a:stretch>
+                      <a:fillRect/>
+                    </a:stretch>
+                  </pic:blipFill>
+                  <pic:spPr>
+                    <a:xfrm>
+                      <a:off x="0" y="0"/>
+                      <a:ext cx="5400040" cy="1875778"/>
+                    </a:xfrm>
+                    <a:prstGeom prst="rect">
+                      <a:avLst/>
+                    </a:prstGeom>
+                  </pic:spPr>
+                </pic:pic>
+              </a:graphicData>
+            </a:graphic>
+          </wp:inline>
+        </w:drawing>
+      </w:r>
+    </w:p>
+    <w:p>
+      <w:r>
+        <w:t xml:space="preserve">Paso </w:t>
+      </w:r>
+      <w:proofErr w:type="gramStart"/>
+      <w:r>
+        <w:t>5 :</w:t>
+      </w:r>
+      <w:proofErr w:type="gramEnd"/>
+      <w:r>
+        <w:t xml:space="preserve"> importar las bibliotecas y generar las </w:t>
+      </w:r>
+      <w:proofErr w:type="spellStart"/>
+      <w:r>
+        <w:t>url</w:t>
+      </w:r>
+      <w:proofErr w:type="spellEnd"/>
+    </w:p>
+    <w:p>
+      <w:r>
+        <w:rPr>
+          <w:noProof/>
+          <w:lang w:eastAsia="es-ES"/>
+        </w:rPr>
+        <w:drawing>
+          <wp:inline distT="0" distB="0" distL="0" distR="0" wp14:anchorId="25DAC80D" wp14:editId="10C97380">
+            <wp:extent cx="4396435" cy="2651392"/>
+            <wp:effectExtent l="0" t="0" r="4445" b="0"/>
+            <wp:docPr id="58" name="Imagen 58"/>
+            <wp:cNvGraphicFramePr>
+              <a:graphicFrameLocks xmlns:a="http://schemas.openxmlformats.org/drawingml/2006/main" noChangeAspect="1"/>
+            </wp:cNvGraphicFramePr>
+            <a:graphic xmlns:a="http://schemas.openxmlformats.org/drawingml/2006/main">
+              <a:graphicData uri="http://schemas.openxmlformats.org/drawingml/2006/picture">
+                <pic:pic xmlns:pic="http://schemas.openxmlformats.org/drawingml/2006/picture">
+                  <pic:nvPicPr>
+                    <pic:cNvPr id="0" name=""/>
+                    <pic:cNvPicPr/>
+                  </pic:nvPicPr>
+                  <pic:blipFill>
+                    <a:blip r:embed="rId62"/>
+                    <a:stretch>
+                      <a:fillRect/>
+                    </a:stretch>
+                  </pic:blipFill>
+                  <pic:spPr>
+                    <a:xfrm>
+                      <a:off x="0" y="0"/>
+                      <a:ext cx="4398297" cy="2652515"/>
+                    </a:xfrm>
+                    <a:prstGeom prst="rect">
+                      <a:avLst/>
+                    </a:prstGeom>
+                  </pic:spPr>
+                </pic:pic>
+              </a:graphicData>
+            </a:graphic>
+          </wp:inline>
+        </w:drawing>
+      </w:r>
+    </w:p>
+    <w:p>
+      <w:r>
+        <w:t>Paso 6: probar la API levantando el servidor.</w:t>
+      </w:r>
+    </w:p>
+    <w:p>
+      <w:pPr>
+        <w:jc w:val="center"/>
+      </w:pPr>
+      <w:r>
+        <w:rPr>
+          <w:noProof/>
+          <w:lang w:eastAsia="es-ES"/>
+        </w:rPr>
+        <w:drawing>
+          <wp:inline distT="0" distB="0" distL="0" distR="0" wp14:anchorId="328DC4C7" wp14:editId="6403C235">
+            <wp:extent cx="3602023" cy="2948026"/>
+            <wp:effectExtent l="0" t="0" r="0" b="5080"/>
+            <wp:docPr id="59" name="Imagen 59"/>
+            <wp:cNvGraphicFramePr>
+              <a:graphicFrameLocks xmlns:a="http://schemas.openxmlformats.org/drawingml/2006/main" noChangeAspect="1"/>
+            </wp:cNvGraphicFramePr>
+            <a:graphic xmlns:a="http://schemas.openxmlformats.org/drawingml/2006/main">
+              <a:graphicData uri="http://schemas.openxmlformats.org/drawingml/2006/picture">
+                <pic:pic xmlns:pic="http://schemas.openxmlformats.org/drawingml/2006/picture">
+                  <pic:nvPicPr>
+                    <pic:cNvPr id="0" name=""/>
+                    <pic:cNvPicPr/>
+                  </pic:nvPicPr>
+                  <pic:blipFill rotWithShape="1">
+                    <a:blip r:embed="rId63"/>
+                    <a:srcRect b="28888"/>
+                    <a:stretch/>
+                  </pic:blipFill>
+                  <pic:spPr bwMode="auto">
+                    <a:xfrm>
+                      <a:off x="0" y="0"/>
+                      <a:ext cx="3611834" cy="2956056"/>
+                    </a:xfrm>
+                    <a:prstGeom prst="rect">
+                      <a:avLst/>
+                    </a:prstGeom>
+                    <a:ln>
+                      <a:noFill/>
+                    </a:ln>
+                    <a:extLst>
+                      <a:ext uri="{53640926-AAD7-44D8-BBD7-CCE9431645EC}">
+                        <a14:shadowObscured xmlns:a14="http://schemas.microsoft.com/office/drawing/2010/main"/>
+                      </a:ext>
+                    </a:extLst>
+                  </pic:spPr>
+                </pic:pic>
+              </a:graphicData>
+            </a:graphic>
+          </wp:inline>
+        </w:drawing>
+      </w:r>
+      <w:bookmarkStart w:id="8" w:name="_GoBack"/>
+      <w:bookmarkEnd w:id="8"/>
     </w:p>
     <w:sectPr>
-      <w:headerReference w:type="default" r:id="rId55"/>
+      <w:headerReference w:type="default" r:id="rId64"/>
       <w:pgSz w:w="11906" w:h="16838"/>
       <w:pgMar w:top="1417" w:right="1701" w:bottom="1417" w:left="1701" w:header="708" w:footer="708" w:gutter="0"/>
       <w:cols w:space="708"/>
@@ -6711,7 +7462,7 @@
           <w:rPr>
             <w:noProof/>
           </w:rPr>
-          <w:t>17</w:t>
+          <w:t>19</w:t>
         </w:r>
         <w:r>
           <w:fldChar w:fldCharType="end"/>
@@ -6730,10 +7481,10 @@
 <file path=word/numbering.xml><?xml version="1.0" encoding="utf-8"?>
 <w:numbering xmlns:wpc="http://schemas.microsoft.com/office/word/2010/wordprocessingCanvas" xmlns:mc="http://schemas.openxmlformats.org/markup-compatibility/2006" xmlns:o="urn:schemas-microsoft-com:office:office" xmlns:r="http://schemas.openxmlformats.org/officeDocument/2006/relationships" xmlns:m="http://schemas.openxmlformats.org/officeDocument/2006/math" xmlns:v="urn:schemas-microsoft-com:vml" xmlns:wp14="http://schemas.microsoft.com/office/word/2010/wordprocessingDrawing" xmlns:wp="http://schemas.openxmlformats.org/drawingml/2006/wordprocessingDrawing" xmlns:w10="urn:schemas-microsoft-com:office:word" xmlns:w="http://schemas.openxmlformats.org/wordprocessingml/2006/main" xmlns:w14="http://schemas.microsoft.com/office/word/2010/wordml" xmlns:wpg="http://schemas.microsoft.com/office/word/2010/wordprocessingGroup" xmlns:wpi="http://schemas.microsoft.com/office/word/2010/wordprocessingInk" xmlns:wne="http://schemas.microsoft.com/office/word/2006/wordml" xmlns:wps="http://schemas.microsoft.com/office/word/2010/wordprocessingShape" mc:Ignorable="w14 wp14">
   <w:abstractNum w:abstractNumId="0">
-    <w:nsid w:val="5C87036F"/>
+    <w:nsid w:val="26554288"/>
     <w:multiLevelType w:val="hybridMultilevel"/>
-    <w:tmpl w:val="21B6B846"/>
-    <w:lvl w:ilvl="0" w:tplc="7DC222F2">
+    <w:tmpl w:val="D7C05788"/>
+    <w:lvl w:ilvl="0" w:tplc="0F62615E">
       <w:numFmt w:val="bullet"/>
       <w:lvlText w:val="-"/>
       <w:lvlJc w:val="left"/>
@@ -6841,7 +7592,122 @@
       </w:rPr>
     </w:lvl>
   </w:abstractNum>
+  <w:abstractNum w:abstractNumId="1">
+    <w:nsid w:val="5C87036F"/>
+    <w:multiLevelType w:val="hybridMultilevel"/>
+    <w:tmpl w:val="21B6B846"/>
+    <w:lvl w:ilvl="0" w:tplc="7DC222F2">
+      <w:numFmt w:val="bullet"/>
+      <w:lvlText w:val="-"/>
+      <w:lvlJc w:val="left"/>
+      <w:pPr>
+        <w:ind w:left="720" w:hanging="360"/>
+      </w:pPr>
+      <w:rPr>
+        <w:rFonts w:ascii="Calibri" w:eastAsiaTheme="minorHAnsi" w:hAnsi="Calibri" w:cs="Calibri" w:hint="default"/>
+      </w:rPr>
+    </w:lvl>
+    <w:lvl w:ilvl="1" w:tplc="0C0A0003" w:tentative="1">
+      <w:start w:val="1"/>
+      <w:numFmt w:val="bullet"/>
+      <w:lvlText w:val="o"/>
+      <w:lvlJc w:val="left"/>
+      <w:pPr>
+        <w:ind w:left="1440" w:hanging="360"/>
+      </w:pPr>
+      <w:rPr>
+        <w:rFonts w:ascii="Courier New" w:hAnsi="Courier New" w:cs="Courier New" w:hint="default"/>
+      </w:rPr>
+    </w:lvl>
+    <w:lvl w:ilvl="2" w:tplc="0C0A0005" w:tentative="1">
+      <w:start w:val="1"/>
+      <w:numFmt w:val="bullet"/>
+      <w:lvlText w:val=""/>
+      <w:lvlJc w:val="left"/>
+      <w:pPr>
+        <w:ind w:left="2160" w:hanging="360"/>
+      </w:pPr>
+      <w:rPr>
+        <w:rFonts w:ascii="Wingdings" w:hAnsi="Wingdings" w:hint="default"/>
+      </w:rPr>
+    </w:lvl>
+    <w:lvl w:ilvl="3" w:tplc="0C0A0001" w:tentative="1">
+      <w:start w:val="1"/>
+      <w:numFmt w:val="bullet"/>
+      <w:lvlText w:val=""/>
+      <w:lvlJc w:val="left"/>
+      <w:pPr>
+        <w:ind w:left="2880" w:hanging="360"/>
+      </w:pPr>
+      <w:rPr>
+        <w:rFonts w:ascii="Symbol" w:hAnsi="Symbol" w:hint="default"/>
+      </w:rPr>
+    </w:lvl>
+    <w:lvl w:ilvl="4" w:tplc="0C0A0003" w:tentative="1">
+      <w:start w:val="1"/>
+      <w:numFmt w:val="bullet"/>
+      <w:lvlText w:val="o"/>
+      <w:lvlJc w:val="left"/>
+      <w:pPr>
+        <w:ind w:left="3600" w:hanging="360"/>
+      </w:pPr>
+      <w:rPr>
+        <w:rFonts w:ascii="Courier New" w:hAnsi="Courier New" w:cs="Courier New" w:hint="default"/>
+      </w:rPr>
+    </w:lvl>
+    <w:lvl w:ilvl="5" w:tplc="0C0A0005" w:tentative="1">
+      <w:start w:val="1"/>
+      <w:numFmt w:val="bullet"/>
+      <w:lvlText w:val=""/>
+      <w:lvlJc w:val="left"/>
+      <w:pPr>
+        <w:ind w:left="4320" w:hanging="360"/>
+      </w:pPr>
+      <w:rPr>
+        <w:rFonts w:ascii="Wingdings" w:hAnsi="Wingdings" w:hint="default"/>
+      </w:rPr>
+    </w:lvl>
+    <w:lvl w:ilvl="6" w:tplc="0C0A0001" w:tentative="1">
+      <w:start w:val="1"/>
+      <w:numFmt w:val="bullet"/>
+      <w:lvlText w:val=""/>
+      <w:lvlJc w:val="left"/>
+      <w:pPr>
+        <w:ind w:left="5040" w:hanging="360"/>
+      </w:pPr>
+      <w:rPr>
+        <w:rFonts w:ascii="Symbol" w:hAnsi="Symbol" w:hint="default"/>
+      </w:rPr>
+    </w:lvl>
+    <w:lvl w:ilvl="7" w:tplc="0C0A0003" w:tentative="1">
+      <w:start w:val="1"/>
+      <w:numFmt w:val="bullet"/>
+      <w:lvlText w:val="o"/>
+      <w:lvlJc w:val="left"/>
+      <w:pPr>
+        <w:ind w:left="5760" w:hanging="360"/>
+      </w:pPr>
+      <w:rPr>
+        <w:rFonts w:ascii="Courier New" w:hAnsi="Courier New" w:cs="Courier New" w:hint="default"/>
+      </w:rPr>
+    </w:lvl>
+    <w:lvl w:ilvl="8" w:tplc="0C0A0005" w:tentative="1">
+      <w:start w:val="1"/>
+      <w:numFmt w:val="bullet"/>
+      <w:lvlText w:val=""/>
+      <w:lvlJc w:val="left"/>
+      <w:pPr>
+        <w:ind w:left="6480" w:hanging="360"/>
+      </w:pPr>
+      <w:rPr>
+        <w:rFonts w:ascii="Wingdings" w:hAnsi="Wingdings" w:hint="default"/>
+      </w:rPr>
+    </w:lvl>
+  </w:abstractNum>
   <w:num w:numId="1">
+    <w:abstractNumId w:val="1"/>
+  </w:num>
+  <w:num w:numId="2">
     <w:abstractNumId w:val="0"/>
   </w:num>
 </w:numbering>
@@ -8073,7 +8939,7 @@
 </file>
 
 <file path=customXml/itemProps1.xml><?xml version="1.0" encoding="utf-8"?>
-<ds:datastoreItem xmlns:ds="http://schemas.openxmlformats.org/officeDocument/2006/customXml" ds:itemID="{2048D8A1-9815-43EA-B95C-07C7B20B1FC3}">
+<ds:datastoreItem xmlns:ds="http://schemas.openxmlformats.org/officeDocument/2006/customXml" ds:itemID="{BCECADEE-8864-4A5F-BF44-8FB71F1FED88}">
   <ds:schemaRefs>
     <ds:schemaRef ds:uri="http://schemas.openxmlformats.org/officeDocument/2006/bibliography"/>
   </ds:schemaRefs>

</xml_diff>